<commit_message>
pms-app with redux and thunk created
</commit_message>
<xml_diff>
--- a/diagrams/redux.docx
+++ b/diagrams/redux.docx
@@ -10,91 +10,18 @@
         <mc:AlternateContent>
           <mc:Choice Requires="wps">
             <w:drawing>
-              <wp:anchor distT="0" distB="0" distL="114300" distR="114300" simplePos="0" relativeHeight="251706368" behindDoc="0" locked="0" layoutInCell="1" allowOverlap="1" wp14:anchorId="6B366050" wp14:editId="5A048673">
+              <wp:anchor distT="0" distB="0" distL="114300" distR="114300" simplePos="0" relativeHeight="251708416" behindDoc="0" locked="0" layoutInCell="1" allowOverlap="1" wp14:anchorId="4B4C6D9D" wp14:editId="19D3B4A2">
                 <wp:simplePos x="0" y="0"/>
                 <wp:positionH relativeFrom="column">
-                  <wp:posOffset>-127000</wp:posOffset>
+                  <wp:posOffset>914400</wp:posOffset>
                 </wp:positionH>
                 <wp:positionV relativeFrom="paragraph">
-                  <wp:posOffset>346710</wp:posOffset>
+                  <wp:posOffset>12700</wp:posOffset>
                 </wp:positionV>
-                <wp:extent cx="190500" cy="1647190"/>
-                <wp:effectExtent l="0" t="38100" r="57150" b="29210"/>
+                <wp:extent cx="1307465" cy="444500"/>
+                <wp:effectExtent l="0" t="0" r="26035" b="12700"/>
                 <wp:wrapNone/>
-                <wp:docPr id="41" name="Straight Arrow Connector 41"/>
-                <wp:cNvGraphicFramePr/>
-                <a:graphic xmlns:a="http://schemas.openxmlformats.org/drawingml/2006/main">
-                  <a:graphicData uri="http://schemas.microsoft.com/office/word/2010/wordprocessingShape">
-                    <wps:wsp>
-                      <wps:cNvCnPr/>
-                      <wps:spPr>
-                        <a:xfrm flipV="1">
-                          <a:off x="0" y="0"/>
-                          <a:ext cx="190500" cy="1647190"/>
-                        </a:xfrm>
-                        <a:prstGeom prst="straightConnector1">
-                          <a:avLst/>
-                        </a:prstGeom>
-                        <a:ln>
-                          <a:solidFill>
-                            <a:schemeClr val="tx1"/>
-                          </a:solidFill>
-                          <a:tailEnd type="triangle"/>
-                        </a:ln>
-                      </wps:spPr>
-                      <wps:style>
-                        <a:lnRef idx="1">
-                          <a:schemeClr val="accent1"/>
-                        </a:lnRef>
-                        <a:fillRef idx="0">
-                          <a:schemeClr val="accent1"/>
-                        </a:fillRef>
-                        <a:effectRef idx="0">
-                          <a:schemeClr val="accent1"/>
-                        </a:effectRef>
-                        <a:fontRef idx="minor">
-                          <a:schemeClr val="tx1"/>
-                        </a:fontRef>
-                      </wps:style>
-                      <wps:bodyPr/>
-                    </wps:wsp>
-                  </a:graphicData>
-                </a:graphic>
-              </wp:anchor>
-            </w:drawing>
-          </mc:Choice>
-          <mc:Fallback>
-            <w:pict>
-              <v:shapetype w14:anchorId="139A2FA6" id="_x0000_t32" coordsize="21600,21600" o:spt="32" o:oned="t" path="m,l21600,21600e" filled="f">
-                <v:path arrowok="t" fillok="f" o:connecttype="none"/>
-                <o:lock v:ext="edit" shapetype="t"/>
-              </v:shapetype>
-              <v:shape id="Straight Arrow Connector 41" o:spid="_x0000_s1026" type="#_x0000_t32" style="position:absolute;margin-left:-10pt;margin-top:27.3pt;width:15pt;height:129.7pt;flip:y;z-index:251706368;visibility:visible;mso-wrap-style:square;mso-wrap-distance-left:9pt;mso-wrap-distance-top:0;mso-wrap-distance-right:9pt;mso-wrap-distance-bottom:0;mso-position-horizontal:absolute;mso-position-horizontal-relative:text;mso-position-vertical:absolute;mso-position-vertical-relative:text" o:gfxdata="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" strokecolor="black [3213]" strokeweight=".5pt">
-                <v:stroke endarrow="block" joinstyle="miter"/>
-              </v:shape>
-            </w:pict>
-          </mc:Fallback>
-        </mc:AlternateContent>
-      </w:r>
-      <w:r>
-        <w:rPr>
-          <w:noProof/>
-        </w:rPr>
-        <mc:AlternateContent>
-          <mc:Choice Requires="wps">
-            <w:drawing>
-              <wp:anchor distT="0" distB="0" distL="114300" distR="114300" simplePos="0" relativeHeight="251705344" behindDoc="0" locked="0" layoutInCell="1" allowOverlap="1" wp14:anchorId="2E56250D" wp14:editId="5ADADDB9">
-                <wp:simplePos x="0" y="0"/>
-                <wp:positionH relativeFrom="column">
-                  <wp:posOffset>-491066</wp:posOffset>
-                </wp:positionH>
-                <wp:positionV relativeFrom="paragraph">
-                  <wp:posOffset>922655</wp:posOffset>
-                </wp:positionV>
-                <wp:extent cx="745067" cy="270933"/>
-                <wp:effectExtent l="0" t="0" r="17145" b="15240"/>
-                <wp:wrapNone/>
-                <wp:docPr id="40" name="Text Box 40"/>
+                <wp:docPr id="42" name="Text Box 42"/>
                 <wp:cNvGraphicFramePr/>
                 <a:graphic xmlns:a="http://schemas.openxmlformats.org/drawingml/2006/main">
                   <a:graphicData uri="http://schemas.microsoft.com/office/word/2010/wordprocessingShape">
@@ -103,7 +30,7 @@
                       <wps:spPr>
                         <a:xfrm>
                           <a:off x="0" y="0"/>
-                          <a:ext cx="745067" cy="270933"/>
+                          <a:ext cx="1307465" cy="444500"/>
                         </a:xfrm>
                         <a:prstGeom prst="rect">
                           <a:avLst/>
@@ -122,9 +49,12 @@
                           <w:p>
                             <w:proofErr w:type="spellStart"/>
                             <w:r>
-                              <w:t>getPosts</w:t>
+                              <w:t>Thunk</w:t>
                             </w:r>
                             <w:proofErr w:type="spellEnd"/>
+                            <w:r>
+                              <w:t xml:space="preserve"> action (callback)</w:t>
+                            </w:r>
                           </w:p>
                         </w:txbxContent>
                       </wps:txbx>
@@ -148,17 +78,269 @@
           </mc:Choice>
           <mc:Fallback>
             <w:pict>
-              <v:shapetype w14:anchorId="2E56250D" id="_x0000_t202" coordsize="21600,21600" o:spt="202" path="m,l,21600r21600,l21600,xe">
+              <v:shapetype w14:anchorId="4B4C6D9D" id="_x0000_t202" coordsize="21600,21600" o:spt="202" path="m,l,21600r21600,l21600,xe">
                 <v:stroke joinstyle="miter"/>
                 <v:path gradientshapeok="t" o:connecttype="rect"/>
               </v:shapetype>
-              <v:shape id="Text Box 40" o:spid="_x0000_s1026" type="#_x0000_t202" style="position:absolute;margin-left:-38.65pt;margin-top:72.65pt;width:58.65pt;height:21.35pt;z-index:251705344;visibility:visible;mso-wrap-style:square;mso-width-percent:0;mso-height-percent:0;mso-wrap-distance-left:9pt;mso-wrap-distance-top:0;mso-wrap-distance-right:9pt;mso-wrap-distance-bottom:0;mso-position-horizontal:absolute;mso-position-horizontal-relative:text;mso-position-vertical:absolute;mso-position-vertical-relative:text;mso-width-percent:0;mso-height-percent:0;mso-width-relative:margin;mso-height-relative:margin;v-text-anchor:top" o:gfxdata="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" fillcolor="white [3201]" strokeweight=".5pt">
+              <v:shape id="Text Box 42" o:spid="_x0000_s1026" type="#_x0000_t202" style="position:absolute;margin-left:1in;margin-top:1pt;width:102.95pt;height:35pt;z-index:251708416;visibility:visible;mso-wrap-style:square;mso-width-percent:0;mso-height-percent:0;mso-wrap-distance-left:9pt;mso-wrap-distance-top:0;mso-wrap-distance-right:9pt;mso-wrap-distance-bottom:0;mso-position-horizontal:absolute;mso-position-horizontal-relative:text;mso-position-vertical:absolute;mso-position-vertical-relative:text;mso-width-percent:0;mso-height-percent:0;mso-width-relative:margin;mso-height-relative:margin;v-text-anchor:top" o:gfxdata="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" fillcolor="white [3201]" strokeweight=".5pt">
                 <v:textbox>
                   <w:txbxContent>
                     <w:p>
                       <w:proofErr w:type="spellStart"/>
                       <w:r>
-                        <w:t>getPosts</w:t>
+                        <w:t>Thunk</w:t>
+                      </w:r>
+                      <w:proofErr w:type="spellEnd"/>
+                      <w:r>
+                        <w:t xml:space="preserve"> action (callback)</w:t>
+                      </w:r>
+                    </w:p>
+                  </w:txbxContent>
+                </v:textbox>
+              </v:shape>
+            </w:pict>
+          </mc:Fallback>
+        </mc:AlternateContent>
+      </w:r>
+      <w:r>
+        <w:rPr>
+          <w:noProof/>
+        </w:rPr>
+        <mc:AlternateContent>
+          <mc:Choice Requires="wps">
+            <w:drawing>
+              <wp:anchor distT="0" distB="0" distL="114300" distR="114300" simplePos="0" relativeHeight="251712512" behindDoc="0" locked="0" layoutInCell="1" allowOverlap="1" wp14:anchorId="41A07ABF" wp14:editId="21B1715D">
+                <wp:simplePos x="0" y="0"/>
+                <wp:positionH relativeFrom="column">
+                  <wp:posOffset>2827867</wp:posOffset>
+                </wp:positionH>
+                <wp:positionV relativeFrom="paragraph">
+                  <wp:posOffset>1709843</wp:posOffset>
+                </wp:positionV>
+                <wp:extent cx="431800" cy="72390"/>
+                <wp:effectExtent l="0" t="0" r="63500" b="80010"/>
+                <wp:wrapNone/>
+                <wp:docPr id="46" name="Straight Arrow Connector 46"/>
+                <wp:cNvGraphicFramePr/>
+                <a:graphic xmlns:a="http://schemas.openxmlformats.org/drawingml/2006/main">
+                  <a:graphicData uri="http://schemas.microsoft.com/office/word/2010/wordprocessingShape">
+                    <wps:wsp>
+                      <wps:cNvCnPr/>
+                      <wps:spPr>
+                        <a:xfrm>
+                          <a:off x="0" y="0"/>
+                          <a:ext cx="431800" cy="72390"/>
+                        </a:xfrm>
+                        <a:prstGeom prst="straightConnector1">
+                          <a:avLst/>
+                        </a:prstGeom>
+                        <a:ln>
+                          <a:solidFill>
+                            <a:schemeClr val="tx1"/>
+                          </a:solidFill>
+                          <a:tailEnd type="triangle"/>
+                        </a:ln>
+                      </wps:spPr>
+                      <wps:style>
+                        <a:lnRef idx="1">
+                          <a:schemeClr val="accent1"/>
+                        </a:lnRef>
+                        <a:fillRef idx="0">
+                          <a:schemeClr val="accent1"/>
+                        </a:fillRef>
+                        <a:effectRef idx="0">
+                          <a:schemeClr val="accent1"/>
+                        </a:effectRef>
+                        <a:fontRef idx="minor">
+                          <a:schemeClr val="tx1"/>
+                        </a:fontRef>
+                      </wps:style>
+                      <wps:bodyPr/>
+                    </wps:wsp>
+                  </a:graphicData>
+                </a:graphic>
+                <wp14:sizeRelH relativeFrom="margin">
+                  <wp14:pctWidth>0</wp14:pctWidth>
+                </wp14:sizeRelH>
+                <wp14:sizeRelV relativeFrom="margin">
+                  <wp14:pctHeight>0</wp14:pctHeight>
+                </wp14:sizeRelV>
+              </wp:anchor>
+            </w:drawing>
+          </mc:Choice>
+          <mc:Fallback>
+            <w:pict>
+              <v:shapetype w14:anchorId="2436E17A" id="_x0000_t32" coordsize="21600,21600" o:spt="32" o:oned="t" path="m,l21600,21600e" filled="f">
+                <v:path arrowok="t" fillok="f" o:connecttype="none"/>
+                <o:lock v:ext="edit" shapetype="t"/>
+              </v:shapetype>
+              <v:shape id="Straight Arrow Connector 46" o:spid="_x0000_s1026" type="#_x0000_t32" style="position:absolute;margin-left:222.65pt;margin-top:134.65pt;width:34pt;height:5.7pt;z-index:251712512;visibility:visible;mso-wrap-style:square;mso-width-percent:0;mso-height-percent:0;mso-wrap-distance-left:9pt;mso-wrap-distance-top:0;mso-wrap-distance-right:9pt;mso-wrap-distance-bottom:0;mso-position-horizontal:absolute;mso-position-horizontal-relative:text;mso-position-vertical:absolute;mso-position-vertical-relative:text;mso-width-percent:0;mso-height-percent:0;mso-width-relative:margin;mso-height-relative:margin" o:gfxdata="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" strokecolor="black [3213]" strokeweight=".5pt">
+                <v:stroke endarrow="block" joinstyle="miter"/>
+              </v:shape>
+            </w:pict>
+          </mc:Fallback>
+        </mc:AlternateContent>
+      </w:r>
+      <w:r>
+        <w:rPr>
+          <w:noProof/>
+        </w:rPr>
+        <mc:AlternateContent>
+          <mc:Choice Requires="wps">
+            <w:drawing>
+              <wp:anchor distT="0" distB="0" distL="114300" distR="114300" simplePos="0" relativeHeight="251706368" behindDoc="0" locked="0" layoutInCell="1" allowOverlap="1" wp14:anchorId="6B366050" wp14:editId="12F7145F">
+                <wp:simplePos x="0" y="0"/>
+                <wp:positionH relativeFrom="column">
+                  <wp:posOffset>177800</wp:posOffset>
+                </wp:positionH>
+                <wp:positionV relativeFrom="paragraph">
+                  <wp:posOffset>1608243</wp:posOffset>
+                </wp:positionV>
+                <wp:extent cx="2001732" cy="614680"/>
+                <wp:effectExtent l="0" t="38100" r="55880" b="33020"/>
+                <wp:wrapNone/>
+                <wp:docPr id="41" name="Straight Arrow Connector 41"/>
+                <wp:cNvGraphicFramePr/>
+                <a:graphic xmlns:a="http://schemas.openxmlformats.org/drawingml/2006/main">
+                  <a:graphicData uri="http://schemas.microsoft.com/office/word/2010/wordprocessingShape">
+                    <wps:wsp>
+                      <wps:cNvCnPr/>
+                      <wps:spPr>
+                        <a:xfrm flipV="1">
+                          <a:off x="0" y="0"/>
+                          <a:ext cx="2001732" cy="614680"/>
+                        </a:xfrm>
+                        <a:prstGeom prst="straightConnector1">
+                          <a:avLst/>
+                        </a:prstGeom>
+                        <a:ln>
+                          <a:solidFill>
+                            <a:schemeClr val="tx1"/>
+                          </a:solidFill>
+                          <a:tailEnd type="triangle"/>
+                        </a:ln>
+                      </wps:spPr>
+                      <wps:style>
+                        <a:lnRef idx="1">
+                          <a:schemeClr val="accent1"/>
+                        </a:lnRef>
+                        <a:fillRef idx="0">
+                          <a:schemeClr val="accent1"/>
+                        </a:fillRef>
+                        <a:effectRef idx="0">
+                          <a:schemeClr val="accent1"/>
+                        </a:effectRef>
+                        <a:fontRef idx="minor">
+                          <a:schemeClr val="tx1"/>
+                        </a:fontRef>
+                      </wps:style>
+                      <wps:bodyPr/>
+                    </wps:wsp>
+                  </a:graphicData>
+                </a:graphic>
+                <wp14:sizeRelH relativeFrom="margin">
+                  <wp14:pctWidth>0</wp14:pctWidth>
+                </wp14:sizeRelH>
+                <wp14:sizeRelV relativeFrom="margin">
+                  <wp14:pctHeight>0</wp14:pctHeight>
+                </wp14:sizeRelV>
+              </wp:anchor>
+            </w:drawing>
+          </mc:Choice>
+          <mc:Fallback>
+            <w:pict>
+              <v:shape w14:anchorId="29F2573B" id="Straight Arrow Connector 41" o:spid="_x0000_s1026" type="#_x0000_t32" style="position:absolute;margin-left:14pt;margin-top:126.65pt;width:157.6pt;height:48.4pt;flip:y;z-index:251706368;visibility:visible;mso-wrap-style:square;mso-width-percent:0;mso-height-percent:0;mso-wrap-distance-left:9pt;mso-wrap-distance-top:0;mso-wrap-distance-right:9pt;mso-wrap-distance-bottom:0;mso-position-horizontal:absolute;mso-position-horizontal-relative:text;mso-position-vertical:absolute;mso-position-vertical-relative:text;mso-width-percent:0;mso-height-percent:0;mso-width-relative:margin;mso-height-relative:margin" o:gfxdata="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" strokecolor="black [3213]" strokeweight=".5pt">
+                <v:stroke endarrow="block" joinstyle="miter"/>
+              </v:shape>
+            </w:pict>
+          </mc:Fallback>
+        </mc:AlternateContent>
+      </w:r>
+      <w:r>
+        <w:rPr>
+          <w:noProof/>
+        </w:rPr>
+        <mc:AlternateContent>
+          <mc:Choice Requires="wps">
+            <w:drawing>
+              <wp:anchor distT="0" distB="0" distL="114300" distR="114300" simplePos="0" relativeHeight="251705344" behindDoc="0" locked="0" layoutInCell="1" allowOverlap="1" wp14:anchorId="2E56250D" wp14:editId="11CD901C">
+                <wp:simplePos x="0" y="0"/>
+                <wp:positionH relativeFrom="column">
+                  <wp:posOffset>-143933</wp:posOffset>
+                </wp:positionH>
+                <wp:positionV relativeFrom="paragraph">
+                  <wp:posOffset>1337310</wp:posOffset>
+                </wp:positionV>
+                <wp:extent cx="969434" cy="270510"/>
+                <wp:effectExtent l="0" t="0" r="21590" b="15240"/>
+                <wp:wrapNone/>
+                <wp:docPr id="40" name="Text Box 40"/>
+                <wp:cNvGraphicFramePr/>
+                <a:graphic xmlns:a="http://schemas.openxmlformats.org/drawingml/2006/main">
+                  <a:graphicData uri="http://schemas.microsoft.com/office/word/2010/wordprocessingShape">
+                    <wps:wsp>
+                      <wps:cNvSpPr txBox="1"/>
+                      <wps:spPr>
+                        <a:xfrm>
+                          <a:off x="0" y="0"/>
+                          <a:ext cx="969434" cy="270510"/>
+                        </a:xfrm>
+                        <a:prstGeom prst="rect">
+                          <a:avLst/>
+                        </a:prstGeom>
+                        <a:solidFill>
+                          <a:schemeClr val="lt1"/>
+                        </a:solidFill>
+                        <a:ln w="6350">
+                          <a:solidFill>
+                            <a:prstClr val="black"/>
+                          </a:solidFill>
+                        </a:ln>
+                      </wps:spPr>
+                      <wps:txbx>
+                        <w:txbxContent>
+                          <w:p>
+                            <w:proofErr w:type="spellStart"/>
+                            <w:r>
+                              <w:t>getP</w:t>
+                            </w:r>
+                            <w:r>
+                              <w:t>roducts</w:t>
+                            </w:r>
+                            <w:proofErr w:type="spellEnd"/>
+                          </w:p>
+                        </w:txbxContent>
+                      </wps:txbx>
+                      <wps:bodyPr rot="0" spcFirstLastPara="0" vertOverflow="overflow" horzOverflow="overflow" vert="horz" wrap="square" lIns="91440" tIns="45720" rIns="91440" bIns="45720" numCol="1" spcCol="0" rtlCol="0" fromWordArt="0" anchor="t" anchorCtr="0" forceAA="0" compatLnSpc="1">
+                        <a:prstTxWarp prst="textNoShape">
+                          <a:avLst/>
+                        </a:prstTxWarp>
+                        <a:noAutofit/>
+                      </wps:bodyPr>
+                    </wps:wsp>
+                  </a:graphicData>
+                </a:graphic>
+                <wp14:sizeRelH relativeFrom="margin">
+                  <wp14:pctWidth>0</wp14:pctWidth>
+                </wp14:sizeRelH>
+                <wp14:sizeRelV relativeFrom="margin">
+                  <wp14:pctHeight>0</wp14:pctHeight>
+                </wp14:sizeRelV>
+              </wp:anchor>
+            </w:drawing>
+          </mc:Choice>
+          <mc:Fallback>
+            <w:pict>
+              <v:shape w14:anchorId="2E56250D" id="Text Box 40" o:spid="_x0000_s1027" type="#_x0000_t202" style="position:absolute;margin-left:-11.35pt;margin-top:105.3pt;width:76.35pt;height:21.3pt;z-index:251705344;visibility:visible;mso-wrap-style:square;mso-width-percent:0;mso-height-percent:0;mso-wrap-distance-left:9pt;mso-wrap-distance-top:0;mso-wrap-distance-right:9pt;mso-wrap-distance-bottom:0;mso-position-horizontal:absolute;mso-position-horizontal-relative:text;mso-position-vertical:absolute;mso-position-vertical-relative:text;mso-width-percent:0;mso-height-percent:0;mso-width-relative:margin;mso-height-relative:margin;v-text-anchor:top" o:gfxdata="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" fillcolor="white [3201]" strokeweight=".5pt">
+                <v:textbox>
+                  <w:txbxContent>
+                    <w:p>
+                      <w:proofErr w:type="spellStart"/>
+                      <w:r>
+                        <w:t>getP</w:t>
+                      </w:r>
+                      <w:r>
+                        <w:t>roducts</w:t>
                       </w:r>
                       <w:proofErr w:type="spellEnd"/>
                     </w:p>
@@ -176,7 +358,531 @@
         <mc:AlternateContent>
           <mc:Choice Requires="wps">
             <w:drawing>
-              <wp:anchor distT="0" distB="0" distL="114300" distR="114300" simplePos="0" relativeHeight="251704320" behindDoc="0" locked="0" layoutInCell="1" allowOverlap="1" wp14:anchorId="2D26385B" wp14:editId="11A180BD">
+              <wp:anchor distT="0" distB="0" distL="114300" distR="114300" simplePos="0" relativeHeight="251703296" behindDoc="0" locked="0" layoutInCell="1" allowOverlap="1" wp14:anchorId="27428AC0" wp14:editId="65CF68F8">
+                <wp:simplePos x="0" y="0"/>
+                <wp:positionH relativeFrom="column">
+                  <wp:posOffset>-220133</wp:posOffset>
+                </wp:positionH>
+                <wp:positionV relativeFrom="paragraph">
+                  <wp:posOffset>960967</wp:posOffset>
+                </wp:positionV>
+                <wp:extent cx="1104900" cy="1019598"/>
+                <wp:effectExtent l="38100" t="0" r="19050" b="47625"/>
+                <wp:wrapNone/>
+                <wp:docPr id="38" name="Straight Arrow Connector 38"/>
+                <wp:cNvGraphicFramePr/>
+                <a:graphic xmlns:a="http://schemas.openxmlformats.org/drawingml/2006/main">
+                  <a:graphicData uri="http://schemas.microsoft.com/office/word/2010/wordprocessingShape">
+                    <wps:wsp>
+                      <wps:cNvCnPr/>
+                      <wps:spPr>
+                        <a:xfrm flipH="1">
+                          <a:off x="0" y="0"/>
+                          <a:ext cx="1104900" cy="1019598"/>
+                        </a:xfrm>
+                        <a:prstGeom prst="straightConnector1">
+                          <a:avLst/>
+                        </a:prstGeom>
+                        <a:ln>
+                          <a:solidFill>
+                            <a:schemeClr val="tx1"/>
+                          </a:solidFill>
+                          <a:tailEnd type="triangle"/>
+                        </a:ln>
+                      </wps:spPr>
+                      <wps:style>
+                        <a:lnRef idx="1">
+                          <a:schemeClr val="accent1"/>
+                        </a:lnRef>
+                        <a:fillRef idx="0">
+                          <a:schemeClr val="accent1"/>
+                        </a:fillRef>
+                        <a:effectRef idx="0">
+                          <a:schemeClr val="accent1"/>
+                        </a:effectRef>
+                        <a:fontRef idx="minor">
+                          <a:schemeClr val="tx1"/>
+                        </a:fontRef>
+                      </wps:style>
+                      <wps:bodyPr/>
+                    </wps:wsp>
+                  </a:graphicData>
+                </a:graphic>
+                <wp14:sizeRelH relativeFrom="margin">
+                  <wp14:pctWidth>0</wp14:pctWidth>
+                </wp14:sizeRelH>
+                <wp14:sizeRelV relativeFrom="margin">
+                  <wp14:pctHeight>0</wp14:pctHeight>
+                </wp14:sizeRelV>
+              </wp:anchor>
+            </w:drawing>
+          </mc:Choice>
+          <mc:Fallback>
+            <w:pict>
+              <v:shape w14:anchorId="7851720E" id="Straight Arrow Connector 38" o:spid="_x0000_s1026" type="#_x0000_t32" style="position:absolute;margin-left:-17.35pt;margin-top:75.65pt;width:87pt;height:80.3pt;flip:x;z-index:251703296;visibility:visible;mso-wrap-style:square;mso-width-percent:0;mso-height-percent:0;mso-wrap-distance-left:9pt;mso-wrap-distance-top:0;mso-wrap-distance-right:9pt;mso-wrap-distance-bottom:0;mso-position-horizontal:absolute;mso-position-horizontal-relative:text;mso-position-vertical:absolute;mso-position-vertical-relative:text;mso-width-percent:0;mso-height-percent:0;mso-width-relative:margin;mso-height-relative:margin" o:gfxdata="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" strokecolor="black [3213]" strokeweight=".5pt">
+                <v:stroke endarrow="block" joinstyle="miter"/>
+              </v:shape>
+            </w:pict>
+          </mc:Fallback>
+        </mc:AlternateContent>
+      </w:r>
+      <w:r>
+        <w:rPr>
+          <w:noProof/>
+        </w:rPr>
+        <mc:AlternateContent>
+          <mc:Choice Requires="wps">
+            <w:drawing>
+              <wp:anchor distT="0" distB="0" distL="114300" distR="114300" simplePos="0" relativeHeight="251710464" behindDoc="0" locked="0" layoutInCell="1" allowOverlap="1" wp14:anchorId="29148DF4" wp14:editId="31AAE538">
+                <wp:simplePos x="0" y="0"/>
+                <wp:positionH relativeFrom="column">
+                  <wp:posOffset>1629410</wp:posOffset>
+                </wp:positionH>
+                <wp:positionV relativeFrom="paragraph">
+                  <wp:posOffset>359833</wp:posOffset>
+                </wp:positionV>
+                <wp:extent cx="533188" cy="1079077"/>
+                <wp:effectExtent l="0" t="0" r="57785" b="64135"/>
+                <wp:wrapNone/>
+                <wp:docPr id="44" name="Straight Arrow Connector 44"/>
+                <wp:cNvGraphicFramePr/>
+                <a:graphic xmlns:a="http://schemas.openxmlformats.org/drawingml/2006/main">
+                  <a:graphicData uri="http://schemas.microsoft.com/office/word/2010/wordprocessingShape">
+                    <wps:wsp>
+                      <wps:cNvCnPr/>
+                      <wps:spPr>
+                        <a:xfrm>
+                          <a:off x="0" y="0"/>
+                          <a:ext cx="533188" cy="1079077"/>
+                        </a:xfrm>
+                        <a:prstGeom prst="straightConnector1">
+                          <a:avLst/>
+                        </a:prstGeom>
+                        <a:ln>
+                          <a:tailEnd type="triangle"/>
+                        </a:ln>
+                      </wps:spPr>
+                      <wps:style>
+                        <a:lnRef idx="1">
+                          <a:schemeClr val="accent1"/>
+                        </a:lnRef>
+                        <a:fillRef idx="0">
+                          <a:schemeClr val="accent1"/>
+                        </a:fillRef>
+                        <a:effectRef idx="0">
+                          <a:schemeClr val="accent1"/>
+                        </a:effectRef>
+                        <a:fontRef idx="minor">
+                          <a:schemeClr val="tx1"/>
+                        </a:fontRef>
+                      </wps:style>
+                      <wps:bodyPr/>
+                    </wps:wsp>
+                  </a:graphicData>
+                </a:graphic>
+                <wp14:sizeRelH relativeFrom="margin">
+                  <wp14:pctWidth>0</wp14:pctWidth>
+                </wp14:sizeRelH>
+                <wp14:sizeRelV relativeFrom="margin">
+                  <wp14:pctHeight>0</wp14:pctHeight>
+                </wp14:sizeRelV>
+              </wp:anchor>
+            </w:drawing>
+          </mc:Choice>
+          <mc:Fallback>
+            <w:pict>
+              <v:shape w14:anchorId="03026217" id="Straight Arrow Connector 44" o:spid="_x0000_s1026" type="#_x0000_t32" style="position:absolute;margin-left:128.3pt;margin-top:28.35pt;width:42pt;height:84.95pt;z-index:251710464;visibility:visible;mso-wrap-style:square;mso-width-percent:0;mso-height-percent:0;mso-wrap-distance-left:9pt;mso-wrap-distance-top:0;mso-wrap-distance-right:9pt;mso-wrap-distance-bottom:0;mso-position-horizontal:absolute;mso-position-horizontal-relative:text;mso-position-vertical:absolute;mso-position-vertical-relative:text;mso-width-percent:0;mso-height-percent:0;mso-width-relative:margin;mso-height-relative:margin" o:gfxdata="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" strokecolor="#4472c4 [3204]" strokeweight=".5pt">
+                <v:stroke endarrow="block" joinstyle="miter"/>
+              </v:shape>
+            </w:pict>
+          </mc:Fallback>
+        </mc:AlternateContent>
+      </w:r>
+      <w:r>
+        <w:rPr>
+          <w:noProof/>
+        </w:rPr>
+        <mc:AlternateContent>
+          <mc:Choice Requires="wps">
+            <w:drawing>
+              <wp:anchor distT="0" distB="0" distL="114300" distR="114300" simplePos="0" relativeHeight="251711488" behindDoc="0" locked="0" layoutInCell="1" allowOverlap="1" wp14:anchorId="758525DE" wp14:editId="4BF0AEF1">
+                <wp:simplePos x="0" y="0"/>
+                <wp:positionH relativeFrom="column">
+                  <wp:posOffset>1811866</wp:posOffset>
+                </wp:positionH>
+                <wp:positionV relativeFrom="paragraph">
+                  <wp:posOffset>342900</wp:posOffset>
+                </wp:positionV>
+                <wp:extent cx="368088" cy="935143"/>
+                <wp:effectExtent l="38100" t="38100" r="32385" b="17780"/>
+                <wp:wrapNone/>
+                <wp:docPr id="45" name="Straight Arrow Connector 45"/>
+                <wp:cNvGraphicFramePr/>
+                <a:graphic xmlns:a="http://schemas.openxmlformats.org/drawingml/2006/main">
+                  <a:graphicData uri="http://schemas.microsoft.com/office/word/2010/wordprocessingShape">
+                    <wps:wsp>
+                      <wps:cNvCnPr/>
+                      <wps:spPr>
+                        <a:xfrm flipH="1" flipV="1">
+                          <a:off x="0" y="0"/>
+                          <a:ext cx="368088" cy="935143"/>
+                        </a:xfrm>
+                        <a:prstGeom prst="straightConnector1">
+                          <a:avLst/>
+                        </a:prstGeom>
+                        <a:ln>
+                          <a:tailEnd type="triangle"/>
+                        </a:ln>
+                      </wps:spPr>
+                      <wps:style>
+                        <a:lnRef idx="1">
+                          <a:schemeClr val="accent1"/>
+                        </a:lnRef>
+                        <a:fillRef idx="0">
+                          <a:schemeClr val="accent1"/>
+                        </a:fillRef>
+                        <a:effectRef idx="0">
+                          <a:schemeClr val="accent1"/>
+                        </a:effectRef>
+                        <a:fontRef idx="minor">
+                          <a:schemeClr val="tx1"/>
+                        </a:fontRef>
+                      </wps:style>
+                      <wps:bodyPr/>
+                    </wps:wsp>
+                  </a:graphicData>
+                </a:graphic>
+                <wp14:sizeRelH relativeFrom="margin">
+                  <wp14:pctWidth>0</wp14:pctWidth>
+                </wp14:sizeRelH>
+                <wp14:sizeRelV relativeFrom="margin">
+                  <wp14:pctHeight>0</wp14:pctHeight>
+                </wp14:sizeRelV>
+              </wp:anchor>
+            </w:drawing>
+          </mc:Choice>
+          <mc:Fallback>
+            <w:pict>
+              <v:shape w14:anchorId="17A06DA1" id="Straight Arrow Connector 45" o:spid="_x0000_s1026" type="#_x0000_t32" style="position:absolute;margin-left:142.65pt;margin-top:27pt;width:29pt;height:73.65pt;flip:x y;z-index:251711488;visibility:visible;mso-wrap-style:square;mso-width-percent:0;mso-height-percent:0;mso-wrap-distance-left:9pt;mso-wrap-distance-top:0;mso-wrap-distance-right:9pt;mso-wrap-distance-bottom:0;mso-position-horizontal:absolute;mso-position-horizontal-relative:text;mso-position-vertical:absolute;mso-position-vertical-relative:text;mso-width-percent:0;mso-height-percent:0;mso-width-relative:margin;mso-height-relative:margin" o:gfxdata="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" strokecolor="#4472c4 [3204]" strokeweight=".5pt">
+                <v:stroke endarrow="block" joinstyle="miter"/>
+              </v:shape>
+            </w:pict>
+          </mc:Fallback>
+        </mc:AlternateContent>
+      </w:r>
+      <w:r>
+        <w:rPr>
+          <w:noProof/>
+        </w:rPr>
+        <mc:AlternateContent>
+          <mc:Choice Requires="wps">
+            <w:drawing>
+              <wp:anchor distT="0" distB="0" distL="114300" distR="114300" simplePos="0" relativeHeight="251714560" behindDoc="0" locked="0" layoutInCell="1" allowOverlap="1" wp14:anchorId="3D15B1E6" wp14:editId="0C726D5B">
+                <wp:simplePos x="0" y="0"/>
+                <wp:positionH relativeFrom="column">
+                  <wp:posOffset>905933</wp:posOffset>
+                </wp:positionH>
+                <wp:positionV relativeFrom="paragraph">
+                  <wp:posOffset>753533</wp:posOffset>
+                </wp:positionV>
+                <wp:extent cx="1307677" cy="317500"/>
+                <wp:effectExtent l="0" t="0" r="26035" b="25400"/>
+                <wp:wrapNone/>
+                <wp:docPr id="47" name="Text Box 47"/>
+                <wp:cNvGraphicFramePr/>
+                <a:graphic xmlns:a="http://schemas.openxmlformats.org/drawingml/2006/main">
+                  <a:graphicData uri="http://schemas.microsoft.com/office/word/2010/wordprocessingShape">
+                    <wps:wsp>
+                      <wps:cNvSpPr txBox="1"/>
+                      <wps:spPr>
+                        <a:xfrm>
+                          <a:off x="0" y="0"/>
+                          <a:ext cx="1307677" cy="317500"/>
+                        </a:xfrm>
+                        <a:prstGeom prst="rect">
+                          <a:avLst/>
+                        </a:prstGeom>
+                        <a:solidFill>
+                          <a:schemeClr val="lt1"/>
+                        </a:solidFill>
+                        <a:ln w="6350">
+                          <a:solidFill>
+                            <a:prstClr val="black"/>
+                          </a:solidFill>
+                        </a:ln>
+                      </wps:spPr>
+                      <wps:txbx>
+                        <w:txbxContent>
+                          <w:p>
+                            <w:proofErr w:type="spellStart"/>
+                            <w:r>
+                              <w:t>fetchProducts</w:t>
+                            </w:r>
+                            <w:proofErr w:type="spellEnd"/>
+                          </w:p>
+                        </w:txbxContent>
+                      </wps:txbx>
+                      <wps:bodyPr rot="0" spcFirstLastPara="0" vertOverflow="overflow" horzOverflow="overflow" vert="horz" wrap="square" lIns="91440" tIns="45720" rIns="91440" bIns="45720" numCol="1" spcCol="0" rtlCol="0" fromWordArt="0" anchor="t" anchorCtr="0" forceAA="0" compatLnSpc="1">
+                        <a:prstTxWarp prst="textNoShape">
+                          <a:avLst/>
+                        </a:prstTxWarp>
+                        <a:noAutofit/>
+                      </wps:bodyPr>
+                    </wps:wsp>
+                  </a:graphicData>
+                </a:graphic>
+                <wp14:sizeRelH relativeFrom="margin">
+                  <wp14:pctWidth>0</wp14:pctWidth>
+                </wp14:sizeRelH>
+                <wp14:sizeRelV relativeFrom="margin">
+                  <wp14:pctHeight>0</wp14:pctHeight>
+                </wp14:sizeRelV>
+              </wp:anchor>
+            </w:drawing>
+          </mc:Choice>
+          <mc:Fallback>
+            <w:pict>
+              <v:shape w14:anchorId="3D15B1E6" id="Text Box 47" o:spid="_x0000_s1028" type="#_x0000_t202" style="position:absolute;margin-left:71.35pt;margin-top:59.35pt;width:102.95pt;height:25pt;z-index:251714560;visibility:visible;mso-wrap-style:square;mso-width-percent:0;mso-height-percent:0;mso-wrap-distance-left:9pt;mso-wrap-distance-top:0;mso-wrap-distance-right:9pt;mso-wrap-distance-bottom:0;mso-position-horizontal:absolute;mso-position-horizontal-relative:text;mso-position-vertical:absolute;mso-position-vertical-relative:text;mso-width-percent:0;mso-height-percent:0;mso-width-relative:margin;mso-height-relative:margin;v-text-anchor:top" o:gfxdata="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" fillcolor="white [3201]" strokeweight=".5pt">
+                <v:textbox>
+                  <w:txbxContent>
+                    <w:p>
+                      <w:proofErr w:type="spellStart"/>
+                      <w:r>
+                        <w:t>fetchProducts</w:t>
+                      </w:r>
+                      <w:proofErr w:type="spellEnd"/>
+                    </w:p>
+                  </w:txbxContent>
+                </v:textbox>
+              </v:shape>
+            </w:pict>
+          </mc:Fallback>
+        </mc:AlternateContent>
+      </w:r>
+      <w:r>
+        <w:rPr>
+          <w:noProof/>
+        </w:rPr>
+        <mc:AlternateContent>
+          <mc:Choice Requires="wps">
+            <w:drawing>
+              <wp:anchor distT="0" distB="0" distL="114300" distR="114300" simplePos="0" relativeHeight="251709440" behindDoc="0" locked="0" layoutInCell="1" allowOverlap="1" wp14:anchorId="66E2502E" wp14:editId="3F966385">
+                <wp:simplePos x="0" y="0"/>
+                <wp:positionH relativeFrom="column">
+                  <wp:posOffset>2192867</wp:posOffset>
+                </wp:positionH>
+                <wp:positionV relativeFrom="paragraph">
+                  <wp:posOffset>787400</wp:posOffset>
+                </wp:positionV>
+                <wp:extent cx="605579" cy="1104900"/>
+                <wp:effectExtent l="0" t="0" r="23495" b="19050"/>
+                <wp:wrapNone/>
+                <wp:docPr id="43" name="Flowchart: Magnetic Disk 43"/>
+                <wp:cNvGraphicFramePr/>
+                <a:graphic xmlns:a="http://schemas.openxmlformats.org/drawingml/2006/main">
+                  <a:graphicData uri="http://schemas.microsoft.com/office/word/2010/wordprocessingShape">
+                    <wps:wsp>
+                      <wps:cNvSpPr/>
+                      <wps:spPr>
+                        <a:xfrm>
+                          <a:off x="0" y="0"/>
+                          <a:ext cx="605579" cy="1104900"/>
+                        </a:xfrm>
+                        <a:prstGeom prst="flowChartMagneticDisk">
+                          <a:avLst/>
+                        </a:prstGeom>
+                        <a:solidFill>
+                          <a:schemeClr val="accent3">
+                            <a:lumMod val="75000"/>
+                          </a:schemeClr>
+                        </a:solidFill>
+                      </wps:spPr>
+                      <wps:style>
+                        <a:lnRef idx="2">
+                          <a:schemeClr val="accent1">
+                            <a:shade val="50000"/>
+                          </a:schemeClr>
+                        </a:lnRef>
+                        <a:fillRef idx="1">
+                          <a:schemeClr val="accent1"/>
+                        </a:fillRef>
+                        <a:effectRef idx="0">
+                          <a:schemeClr val="accent1"/>
+                        </a:effectRef>
+                        <a:fontRef idx="minor">
+                          <a:schemeClr val="lt1"/>
+                        </a:fontRef>
+                      </wps:style>
+                      <wps:txbx>
+                        <w:txbxContent>
+                          <w:p>
+                            <w:pPr>
+                              <w:jc w:val="center"/>
+                            </w:pPr>
+                            <w:r>
+                              <w:t>Logger</w:t>
+                            </w:r>
+                          </w:p>
+                          <w:p>
+                            <w:pPr>
+                              <w:jc w:val="center"/>
+                              <w:rPr>
+                                <w:b/>
+                              </w:rPr>
+                            </w:pPr>
+                            <w:proofErr w:type="spellStart"/>
+                            <w:r>
+                              <w:rPr>
+                                <w:b/>
+                              </w:rPr>
+                              <w:t>thunk</w:t>
+                            </w:r>
+                            <w:proofErr w:type="spellEnd"/>
+                          </w:p>
+                        </w:txbxContent>
+                      </wps:txbx>
+                      <wps:bodyPr rot="0" spcFirstLastPara="0" vertOverflow="overflow" horzOverflow="overflow" vert="horz" wrap="square" lIns="91440" tIns="45720" rIns="91440" bIns="45720" numCol="1" spcCol="0" rtlCol="0" fromWordArt="0" anchor="ctr" anchorCtr="0" forceAA="0" compatLnSpc="1">
+                        <a:prstTxWarp prst="textNoShape">
+                          <a:avLst/>
+                        </a:prstTxWarp>
+                        <a:noAutofit/>
+                      </wps:bodyPr>
+                    </wps:wsp>
+                  </a:graphicData>
+                </a:graphic>
+                <wp14:sizeRelH relativeFrom="margin">
+                  <wp14:pctWidth>0</wp14:pctWidth>
+                </wp14:sizeRelH>
+                <wp14:sizeRelV relativeFrom="margin">
+                  <wp14:pctHeight>0</wp14:pctHeight>
+                </wp14:sizeRelV>
+              </wp:anchor>
+            </w:drawing>
+          </mc:Choice>
+          <mc:Fallback>
+            <w:pict>
+              <v:shapetype w14:anchorId="66E2502E" id="_x0000_t132" coordsize="21600,21600" o:spt="132" path="m10800,qx,3391l,18209qy10800,21600,21600,18209l21600,3391qy10800,xem,3391nfqy10800,6782,21600,3391e">
+                <v:path o:extrusionok="f" gradientshapeok="t" o:connecttype="custom" o:connectlocs="10800,6782;10800,0;0,10800;10800,21600;21600,10800" o:connectangles="270,270,180,90,0" textboxrect="0,6782,21600,18209"/>
+              </v:shapetype>
+              <v:shape id="Flowchart: Magnetic Disk 43" o:spid="_x0000_s1029" type="#_x0000_t132" style="position:absolute;margin-left:172.65pt;margin-top:62pt;width:47.7pt;height:87pt;z-index:251709440;visibility:visible;mso-wrap-style:square;mso-width-percent:0;mso-height-percent:0;mso-wrap-distance-left:9pt;mso-wrap-distance-top:0;mso-wrap-distance-right:9pt;mso-wrap-distance-bottom:0;mso-position-horizontal:absolute;mso-position-horizontal-relative:text;mso-position-vertical:absolute;mso-position-vertical-relative:text;mso-width-percent:0;mso-height-percent:0;mso-width-relative:margin;mso-height-relative:margin;v-text-anchor:middle" o:gfxdata="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" fillcolor="#7b7b7b [2406]" strokecolor="#1f3763 [1604]" strokeweight="1pt">
+                <v:stroke joinstyle="miter"/>
+                <v:textbox>
+                  <w:txbxContent>
+                    <w:p>
+                      <w:pPr>
+                        <w:jc w:val="center"/>
+                      </w:pPr>
+                      <w:r>
+                        <w:t>Logger</w:t>
+                      </w:r>
+                    </w:p>
+                    <w:p>
+                      <w:pPr>
+                        <w:jc w:val="center"/>
+                        <w:rPr>
+                          <w:b/>
+                        </w:rPr>
+                      </w:pPr>
+                      <w:proofErr w:type="spellStart"/>
+                      <w:r>
+                        <w:rPr>
+                          <w:b/>
+                        </w:rPr>
+                        <w:t>thunk</w:t>
+                      </w:r>
+                      <w:proofErr w:type="spellEnd"/>
+                    </w:p>
+                  </w:txbxContent>
+                </v:textbox>
+              </v:shape>
+            </w:pict>
+          </mc:Fallback>
+        </mc:AlternateContent>
+      </w:r>
+      <w:r>
+        <w:rPr>
+          <w:noProof/>
+        </w:rPr>
+        <mc:AlternateContent>
+          <mc:Choice Requires="wps">
+            <w:drawing>
+              <wp:anchor distT="0" distB="0" distL="114300" distR="114300" simplePos="0" relativeHeight="251659264" behindDoc="0" locked="0" layoutInCell="1" allowOverlap="1" wp14:anchorId="5C9520A8" wp14:editId="0F38462B">
+                <wp:simplePos x="0" y="0"/>
+                <wp:positionH relativeFrom="column">
+                  <wp:posOffset>2404533</wp:posOffset>
+                </wp:positionH>
+                <wp:positionV relativeFrom="paragraph">
+                  <wp:posOffset>-694267</wp:posOffset>
+                </wp:positionV>
+                <wp:extent cx="4021243" cy="2565400"/>
+                <wp:effectExtent l="0" t="0" r="17780" b="25400"/>
+                <wp:wrapNone/>
+                <wp:docPr id="1" name="Rectangle: Rounded Corners 1"/>
+                <wp:cNvGraphicFramePr/>
+                <a:graphic xmlns:a="http://schemas.openxmlformats.org/drawingml/2006/main">
+                  <a:graphicData uri="http://schemas.microsoft.com/office/word/2010/wordprocessingShape">
+                    <wps:wsp>
+                      <wps:cNvSpPr/>
+                      <wps:spPr>
+                        <a:xfrm>
+                          <a:off x="0" y="0"/>
+                          <a:ext cx="4021243" cy="2565400"/>
+                        </a:xfrm>
+                        <a:prstGeom prst="roundRect">
+                          <a:avLst/>
+                        </a:prstGeom>
+                      </wps:spPr>
+                      <wps:style>
+                        <a:lnRef idx="2">
+                          <a:schemeClr val="accent1">
+                            <a:shade val="50000"/>
+                          </a:schemeClr>
+                        </a:lnRef>
+                        <a:fillRef idx="1">
+                          <a:schemeClr val="accent1"/>
+                        </a:fillRef>
+                        <a:effectRef idx="0">
+                          <a:schemeClr val="accent1"/>
+                        </a:effectRef>
+                        <a:fontRef idx="minor">
+                          <a:schemeClr val="lt1"/>
+                        </a:fontRef>
+                      </wps:style>
+                      <wps:bodyPr rot="0" spcFirstLastPara="0" vertOverflow="overflow" horzOverflow="overflow" vert="horz" wrap="square" lIns="91440" tIns="45720" rIns="91440" bIns="45720" numCol="1" spcCol="0" rtlCol="0" fromWordArt="0" anchor="ctr" anchorCtr="0" forceAA="0" compatLnSpc="1">
+                        <a:prstTxWarp prst="textNoShape">
+                          <a:avLst/>
+                        </a:prstTxWarp>
+                        <a:noAutofit/>
+                      </wps:bodyPr>
+                    </wps:wsp>
+                  </a:graphicData>
+                </a:graphic>
+                <wp14:sizeRelH relativeFrom="margin">
+                  <wp14:pctWidth>0</wp14:pctWidth>
+                </wp14:sizeRelH>
+                <wp14:sizeRelV relativeFrom="margin">
+                  <wp14:pctHeight>0</wp14:pctHeight>
+                </wp14:sizeRelV>
+              </wp:anchor>
+            </w:drawing>
+          </mc:Choice>
+          <mc:Fallback>
+            <w:pict>
+              <v:roundrect w14:anchorId="22F00C0A" id="Rectangle: Rounded Corners 1" o:spid="_x0000_s1026" style="position:absolute;margin-left:189.35pt;margin-top:-54.65pt;width:316.65pt;height:202pt;z-index:251659264;visibility:visible;mso-wrap-style:square;mso-width-percent:0;mso-height-percent:0;mso-wrap-distance-left:9pt;mso-wrap-distance-top:0;mso-wrap-distance-right:9pt;mso-wrap-distance-bottom:0;mso-position-horizontal:absolute;mso-position-horizontal-relative:text;mso-position-vertical:absolute;mso-position-vertical-relative:text;mso-width-percent:0;mso-height-percent:0;mso-width-relative:margin;mso-height-relative:margin;v-text-anchor:middle" arcsize="10923f" o:gfxdata="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" fillcolor="#4472c4 [3204]" strokecolor="#1f3763 [1604]" strokeweight="1pt">
+                <v:stroke joinstyle="miter"/>
+              </v:roundrect>
+            </w:pict>
+          </mc:Fallback>
+        </mc:AlternateContent>
+      </w:r>
+      <w:r>
+        <w:rPr>
+          <w:noProof/>
+        </w:rPr>
+        <mc:AlternateContent>
+          <mc:Choice Requires="wps">
+            <w:drawing>
+              <wp:anchor distT="0" distB="0" distL="114300" distR="114300" simplePos="0" relativeHeight="251704320" behindDoc="0" locked="0" layoutInCell="1" allowOverlap="1" wp14:anchorId="2D26385B" wp14:editId="76FFF9B3">
                 <wp:simplePos x="0" y="0"/>
                 <wp:positionH relativeFrom="column">
                   <wp:posOffset>-575522</wp:posOffset>
@@ -250,7 +956,7 @@
           </mc:Choice>
           <mc:Fallback>
             <w:pict>
-              <v:roundrect w14:anchorId="2D26385B" id="Rectangle: Rounded Corners 39" o:spid="_x0000_s1027" style="position:absolute;margin-left:-45.3pt;margin-top:156.65pt;width:63.65pt;height:45pt;z-index:251704320;visibility:visible;mso-wrap-style:square;mso-width-percent:0;mso-height-percent:0;mso-wrap-distance-left:9pt;mso-wrap-distance-top:0;mso-wrap-distance-right:9pt;mso-wrap-distance-bottom:0;mso-position-horizontal:absolute;mso-position-horizontal-relative:text;mso-position-vertical:absolute;mso-position-vertical-relative:text;mso-width-percent:0;mso-height-percent:0;mso-width-relative:margin;mso-height-relative:margin;v-text-anchor:middle" arcsize="10923f" o:gfxdata="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" fillcolor="#4472c4 [3204]" strokecolor="#1f3763 [1604]" strokeweight="1pt">
+              <v:roundrect w14:anchorId="2D26385B" id="Rectangle: Rounded Corners 39" o:spid="_x0000_s1030" style="position:absolute;margin-left:-45.3pt;margin-top:156.65pt;width:63.65pt;height:45pt;z-index:251704320;visibility:visible;mso-wrap-style:square;mso-width-percent:0;mso-height-percent:0;mso-wrap-distance-left:9pt;mso-wrap-distance-top:0;mso-wrap-distance-right:9pt;mso-wrap-distance-bottom:0;mso-position-horizontal:absolute;mso-position-horizontal-relative:text;mso-position-vertical:absolute;mso-position-vertical-relative:text;mso-width-percent:0;mso-height-percent:0;mso-width-relative:margin;mso-height-relative:margin;v-text-anchor:middle" arcsize="10923f" o:gfxdata="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" fillcolor="#4472c4 [3204]" strokecolor="#1f3763 [1604]" strokeweight="1pt">
                 <v:stroke joinstyle="miter"/>
                 <v:textbox>
                   <w:txbxContent>
@@ -265,75 +971,6 @@
                   </w:txbxContent>
                 </v:textbox>
               </v:roundrect>
-            </w:pict>
-          </mc:Fallback>
-        </mc:AlternateContent>
-      </w:r>
-      <w:r>
-        <w:rPr>
-          <w:noProof/>
-        </w:rPr>
-        <mc:AlternateContent>
-          <mc:Choice Requires="wps">
-            <w:drawing>
-              <wp:anchor distT="0" distB="0" distL="114300" distR="114300" simplePos="0" relativeHeight="251703296" behindDoc="0" locked="0" layoutInCell="1" allowOverlap="1" wp14:anchorId="27428AC0" wp14:editId="6FC0B7C9">
-                <wp:simplePos x="0" y="0"/>
-                <wp:positionH relativeFrom="column">
-                  <wp:posOffset>-224367</wp:posOffset>
-                </wp:positionH>
-                <wp:positionV relativeFrom="paragraph">
-                  <wp:posOffset>402166</wp:posOffset>
-                </wp:positionV>
-                <wp:extent cx="143934" cy="1579033"/>
-                <wp:effectExtent l="57150" t="0" r="27940" b="59690"/>
-                <wp:wrapNone/>
-                <wp:docPr id="38" name="Straight Arrow Connector 38"/>
-                <wp:cNvGraphicFramePr/>
-                <a:graphic xmlns:a="http://schemas.openxmlformats.org/drawingml/2006/main">
-                  <a:graphicData uri="http://schemas.microsoft.com/office/word/2010/wordprocessingShape">
-                    <wps:wsp>
-                      <wps:cNvCnPr/>
-                      <wps:spPr>
-                        <a:xfrm flipH="1">
-                          <a:off x="0" y="0"/>
-                          <a:ext cx="143934" cy="1579033"/>
-                        </a:xfrm>
-                        <a:prstGeom prst="straightConnector1">
-                          <a:avLst/>
-                        </a:prstGeom>
-                        <a:ln>
-                          <a:solidFill>
-                            <a:schemeClr val="tx1"/>
-                          </a:solidFill>
-                          <a:tailEnd type="triangle"/>
-                        </a:ln>
-                      </wps:spPr>
-                      <wps:style>
-                        <a:lnRef idx="1">
-                          <a:schemeClr val="accent1"/>
-                        </a:lnRef>
-                        <a:fillRef idx="0">
-                          <a:schemeClr val="accent1"/>
-                        </a:fillRef>
-                        <a:effectRef idx="0">
-                          <a:schemeClr val="accent1"/>
-                        </a:effectRef>
-                        <a:fontRef idx="minor">
-                          <a:schemeClr val="tx1"/>
-                        </a:fontRef>
-                      </wps:style>
-                      <wps:bodyPr/>
-                    </wps:wsp>
-                  </a:graphicData>
-                </a:graphic>
-              </wp:anchor>
-            </w:drawing>
-          </mc:Choice>
-          <mc:Fallback>
-            <w:pict>
-              <v:shape w14:anchorId="0AEC88E8" id="Straight Arrow Connector 38" o:spid="_x0000_s1026" type="#_x0000_t32" style="position:absolute;margin-left:-17.65pt;margin-top:31.65pt;width:11.35pt;height:124.35pt;flip:x;z-index:251703296;visibility:visible;mso-wrap-style:square;mso-wrap-distance-left:9pt;mso-wrap-distance-top:0;mso-wrap-distance-right:9pt;mso-wrap-distance-bottom:0;mso-position-horizontal:absolute;mso-position-horizontal-relative:text;mso-position-vertical:absolute;mso-position-vertical-relative:text" o:gfxdata="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" strokecolor="black [3213]" strokeweight=".5pt">
-                <v:stroke endarrow="block" joinstyle="miter"/>
-              </v:shape>
             </w:pict>
           </mc:Fallback>
         </mc:AlternateContent>
@@ -538,16 +1175,8 @@
                               <w:jc w:val="center"/>
                             </w:pPr>
                             <w:r>
-                              <w:t>Count</w:t>
+                              <w:t>Counter:0</w:t>
                             </w:r>
-                            <w:bookmarkStart w:id="0" w:name="_GoBack"/>
-                            <w:r>
-                              <w:t>er:</w:t>
-                            </w:r>
-                            <w:r>
-                              <w:t>0</w:t>
-                            </w:r>
-                            <w:bookmarkEnd w:id="0"/>
                           </w:p>
                         </w:txbxContent>
                       </wps:txbx>
@@ -565,7 +1194,7 @@
           </mc:Choice>
           <mc:Fallback>
             <w:pict>
-              <v:rect w14:anchorId="20B274D8" id="Rectangle 36" o:spid="_x0000_s1028" style="position:absolute;margin-left:523.65pt;margin-top:-18.65pt;width:87.35pt;height:47.65pt;z-index:251701248;visibility:visible;mso-wrap-style:square;mso-wrap-distance-left:9pt;mso-wrap-distance-top:0;mso-wrap-distance-right:9pt;mso-wrap-distance-bottom:0;mso-position-horizontal:absolute;mso-position-horizontal-relative:page;mso-position-vertical:absolute;mso-position-vertical-relative:text;v-text-anchor:middle" o:gfxdata="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" fillcolor="#4472c4 [3204]" strokecolor="#1f3763 [1604]" strokeweight="1pt">
+              <v:rect w14:anchorId="20B274D8" id="Rectangle 36" o:spid="_x0000_s1031" style="position:absolute;margin-left:523.65pt;margin-top:-18.65pt;width:87.35pt;height:47.65pt;z-index:251701248;visibility:visible;mso-wrap-style:square;mso-wrap-distance-left:9pt;mso-wrap-distance-top:0;mso-wrap-distance-right:9pt;mso-wrap-distance-bottom:0;mso-position-horizontal:absolute;mso-position-horizontal-relative:page;mso-position-vertical:absolute;mso-position-vertical-relative:text;v-text-anchor:middle" o:gfxdata="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" fillcolor="#4472c4 [3204]" strokecolor="#1f3763 [1604]" strokeweight="1pt">
                 <v:textbox>
                   <w:txbxContent>
                     <w:p>
@@ -573,16 +1202,8 @@
                         <w:jc w:val="center"/>
                       </w:pPr>
                       <w:r>
-                        <w:t>Count</w:t>
+                        <w:t>Counter:0</w:t>
                       </w:r>
-                      <w:bookmarkStart w:id="1" w:name="_GoBack"/>
-                      <w:r>
-                        <w:t>er:</w:t>
-                      </w:r>
-                      <w:r>
-                        <w:t>0</w:t>
-                      </w:r>
-                      <w:bookmarkEnd w:id="1"/>
                     </w:p>
                   </w:txbxContent>
                 </v:textbox>
@@ -874,7 +1495,7 @@
           </mc:Choice>
           <mc:Fallback>
             <w:pict>
-              <v:rect w14:anchorId="778CF5D5" id="Rectangle 31" o:spid="_x0000_s1029" style="position:absolute;margin-left:511.85pt;margin-top:-30.6pt;width:87.35pt;height:47.65pt;z-index:251695104;visibility:visible;mso-wrap-style:square;mso-wrap-distance-left:9pt;mso-wrap-distance-top:0;mso-wrap-distance-right:9pt;mso-wrap-distance-bottom:0;mso-position-horizontal:absolute;mso-position-horizontal-relative:page;mso-position-vertical:absolute;mso-position-vertical-relative:text;v-text-anchor:middle" o:gfxdata="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" fillcolor="#4472c4 [3204]" strokecolor="#1f3763 [1604]" strokeweight="1pt">
+              <v:rect w14:anchorId="778CF5D5" id="Rectangle 31" o:spid="_x0000_s1032" style="position:absolute;margin-left:511.85pt;margin-top:-30.6pt;width:87.35pt;height:47.65pt;z-index:251695104;visibility:visible;mso-wrap-style:square;mso-wrap-distance-left:9pt;mso-wrap-distance-top:0;mso-wrap-distance-right:9pt;mso-wrap-distance-bottom:0;mso-position-horizontal:absolute;mso-position-horizontal-relative:page;mso-position-vertical:absolute;mso-position-vertical-relative:text;v-text-anchor:middle" o:gfxdata="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" fillcolor="#4472c4 [3204]" strokecolor="#1f3763 [1604]" strokeweight="1pt">
                 <v:textbox>
                   <w:txbxContent>
                     <w:p>
@@ -977,7 +1598,7 @@
           </mc:Choice>
           <mc:Fallback>
             <w:pict>
-              <v:rect w14:anchorId="605D5CE4" id="Rectangle 30" o:spid="_x0000_s1030" style="position:absolute;margin-left:259pt;margin-top:130.35pt;width:131.35pt;height:24pt;z-index:251694080;visibility:visible;mso-wrap-style:square;mso-height-percent:0;mso-wrap-distance-left:9pt;mso-wrap-distance-top:0;mso-wrap-distance-right:9pt;mso-wrap-distance-bottom:0;mso-position-horizontal:absolute;mso-position-horizontal-relative:text;mso-position-vertical:absolute;mso-position-vertical-relative:text;mso-height-percent:0;mso-height-relative:margin;v-text-anchor:middle" o:gfxdata="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" fillcolor="#ffd966 [1943]" strokecolor="#1f3763 [1604]" strokeweight="1pt">
+              <v:rect w14:anchorId="605D5CE4" id="Rectangle 30" o:spid="_x0000_s1033" style="position:absolute;margin-left:259pt;margin-top:130.35pt;width:131.35pt;height:24pt;z-index:251694080;visibility:visible;mso-wrap-style:square;mso-height-percent:0;mso-wrap-distance-left:9pt;mso-wrap-distance-top:0;mso-wrap-distance-right:9pt;mso-wrap-distance-bottom:0;mso-position-horizontal:absolute;mso-position-horizontal-relative:text;mso-position-vertical:absolute;mso-position-vertical-relative:text;mso-height-percent:0;mso-height-relative:margin;v-text-anchor:middle" o:gfxdata="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" fillcolor="#ffd966 [1943]" strokecolor="#1f3763 [1604]" strokeweight="1pt">
                 <v:textbox>
                   <w:txbxContent>
                     <w:p>
@@ -1002,226 +1623,7 @@
         <mc:AlternateContent>
           <mc:Choice Requires="wps">
             <w:drawing>
-              <wp:anchor distT="0" distB="0" distL="114300" distR="114300" simplePos="0" relativeHeight="251693056" behindDoc="0" locked="0" layoutInCell="1" allowOverlap="1" wp14:anchorId="6ED93006" wp14:editId="27D7315C">
-                <wp:simplePos x="0" y="0"/>
-                <wp:positionH relativeFrom="column">
-                  <wp:posOffset>372533</wp:posOffset>
-                </wp:positionH>
-                <wp:positionV relativeFrom="paragraph">
-                  <wp:posOffset>364067</wp:posOffset>
-                </wp:positionV>
-                <wp:extent cx="440267" cy="520700"/>
-                <wp:effectExtent l="0" t="0" r="74295" b="50800"/>
-                <wp:wrapNone/>
-                <wp:docPr id="29" name="Straight Arrow Connector 29"/>
-                <wp:cNvGraphicFramePr/>
-                <a:graphic xmlns:a="http://schemas.openxmlformats.org/drawingml/2006/main">
-                  <a:graphicData uri="http://schemas.microsoft.com/office/word/2010/wordprocessingShape">
-                    <wps:wsp>
-                      <wps:cNvCnPr/>
-                      <wps:spPr>
-                        <a:xfrm>
-                          <a:off x="0" y="0"/>
-                          <a:ext cx="440267" cy="520700"/>
-                        </a:xfrm>
-                        <a:prstGeom prst="straightConnector1">
-                          <a:avLst/>
-                        </a:prstGeom>
-                        <a:ln>
-                          <a:solidFill>
-                            <a:schemeClr val="tx1"/>
-                          </a:solidFill>
-                          <a:tailEnd type="triangle"/>
-                        </a:ln>
-                      </wps:spPr>
-                      <wps:style>
-                        <a:lnRef idx="1">
-                          <a:schemeClr val="accent1"/>
-                        </a:lnRef>
-                        <a:fillRef idx="0">
-                          <a:schemeClr val="accent1"/>
-                        </a:fillRef>
-                        <a:effectRef idx="0">
-                          <a:schemeClr val="accent1"/>
-                        </a:effectRef>
-                        <a:fontRef idx="minor">
-                          <a:schemeClr val="tx1"/>
-                        </a:fontRef>
-                      </wps:style>
-                      <wps:bodyPr/>
-                    </wps:wsp>
-                  </a:graphicData>
-                </a:graphic>
-              </wp:anchor>
-            </w:drawing>
-          </mc:Choice>
-          <mc:Fallback>
-            <w:pict>
-              <v:shape w14:anchorId="1D579E71" id="Straight Arrow Connector 29" o:spid="_x0000_s1026" type="#_x0000_t32" style="position:absolute;margin-left:29.35pt;margin-top:28.65pt;width:34.65pt;height:41pt;z-index:251693056;visibility:visible;mso-wrap-style:square;mso-wrap-distance-left:9pt;mso-wrap-distance-top:0;mso-wrap-distance-right:9pt;mso-wrap-distance-bottom:0;mso-position-horizontal:absolute;mso-position-horizontal-relative:text;mso-position-vertical:absolute;mso-position-vertical-relative:text" o:gfxdata="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" strokecolor="black [3213]" strokeweight=".5pt">
-                <v:stroke endarrow="block" joinstyle="miter"/>
-              </v:shape>
-            </w:pict>
-          </mc:Fallback>
-        </mc:AlternateContent>
-      </w:r>
-      <w:r>
-        <w:rPr>
-          <w:noProof/>
-        </w:rPr>
-        <mc:AlternateContent>
-          <mc:Choice Requires="wps">
-            <w:drawing>
-              <wp:anchor distT="0" distB="0" distL="114300" distR="114300" simplePos="0" relativeHeight="251692032" behindDoc="0" locked="0" layoutInCell="1" allowOverlap="1" wp14:anchorId="216D7D8A" wp14:editId="4C9878EC">
-                <wp:simplePos x="0" y="0"/>
-                <wp:positionH relativeFrom="column">
-                  <wp:posOffset>626533</wp:posOffset>
-                </wp:positionH>
-                <wp:positionV relativeFrom="paragraph">
-                  <wp:posOffset>381423</wp:posOffset>
-                </wp:positionV>
-                <wp:extent cx="897255" cy="1917700"/>
-                <wp:effectExtent l="0" t="0" r="17145" b="25400"/>
-                <wp:wrapNone/>
-                <wp:docPr id="28" name="Rectangle: Rounded Corners 28"/>
-                <wp:cNvGraphicFramePr/>
-                <a:graphic xmlns:a="http://schemas.openxmlformats.org/drawingml/2006/main">
-                  <a:graphicData uri="http://schemas.microsoft.com/office/word/2010/wordprocessingShape">
-                    <wps:wsp>
-                      <wps:cNvSpPr/>
-                      <wps:spPr>
-                        <a:xfrm>
-                          <a:off x="0" y="0"/>
-                          <a:ext cx="897255" cy="1917700"/>
-                        </a:xfrm>
-                        <a:prstGeom prst="roundRect">
-                          <a:avLst/>
-                        </a:prstGeom>
-                        <a:solidFill>
-                          <a:schemeClr val="accent2">
-                            <a:lumMod val="60000"/>
-                            <a:lumOff val="40000"/>
-                          </a:schemeClr>
-                        </a:solidFill>
-                      </wps:spPr>
-                      <wps:style>
-                        <a:lnRef idx="2">
-                          <a:schemeClr val="accent1">
-                            <a:shade val="50000"/>
-                          </a:schemeClr>
-                        </a:lnRef>
-                        <a:fillRef idx="1">
-                          <a:schemeClr val="accent1"/>
-                        </a:fillRef>
-                        <a:effectRef idx="0">
-                          <a:schemeClr val="accent1"/>
-                        </a:effectRef>
-                        <a:fontRef idx="minor">
-                          <a:schemeClr val="lt1"/>
-                        </a:fontRef>
-                      </wps:style>
-                      <wps:txbx>
-                        <w:txbxContent>
-                          <w:p>
-                            <w:pPr>
-                              <w:jc w:val="center"/>
-                            </w:pPr>
-                            <w:proofErr w:type="spellStart"/>
-                            <w:r>
-                              <w:t>firstState</w:t>
-                            </w:r>
-                            <w:proofErr w:type="spellEnd"/>
-                          </w:p>
-                          <w:p>
-                            <w:pPr>
-                              <w:jc w:val="center"/>
-                            </w:pPr>
-                            <w:proofErr w:type="spellStart"/>
-                            <w:r>
-                              <w:t>secondState</w:t>
-                            </w:r>
-                            <w:proofErr w:type="spellEnd"/>
-                          </w:p>
-                          <w:p>
-                            <w:pPr>
-                              <w:jc w:val="center"/>
-                            </w:pPr>
-                            <w:proofErr w:type="spellStart"/>
-                            <w:r>
-                              <w:t>thirdState</w:t>
-                            </w:r>
-                            <w:proofErr w:type="spellEnd"/>
-                          </w:p>
-                        </w:txbxContent>
-                      </wps:txbx>
-                      <wps:bodyPr rot="0" spcFirstLastPara="0" vertOverflow="overflow" horzOverflow="overflow" vert="horz" wrap="square" lIns="91440" tIns="45720" rIns="91440" bIns="45720" numCol="1" spcCol="0" rtlCol="0" fromWordArt="0" anchor="ctr" anchorCtr="0" forceAA="0" compatLnSpc="1">
-                        <a:prstTxWarp prst="textNoShape">
-                          <a:avLst/>
-                        </a:prstTxWarp>
-                        <a:noAutofit/>
-                      </wps:bodyPr>
-                    </wps:wsp>
-                  </a:graphicData>
-                </a:graphic>
-                <wp14:sizeRelH relativeFrom="margin">
-                  <wp14:pctWidth>0</wp14:pctWidth>
-                </wp14:sizeRelH>
-                <wp14:sizeRelV relativeFrom="margin">
-                  <wp14:pctHeight>0</wp14:pctHeight>
-                </wp14:sizeRelV>
-              </wp:anchor>
-            </w:drawing>
-          </mc:Choice>
-          <mc:Fallback>
-            <w:pict>
-              <v:roundrect w14:anchorId="216D7D8A" id="Rectangle: Rounded Corners 28" o:spid="_x0000_s1031" style="position:absolute;margin-left:49.35pt;margin-top:30.05pt;width:70.65pt;height:151pt;z-index:251692032;visibility:visible;mso-wrap-style:square;mso-width-percent:0;mso-height-percent:0;mso-wrap-distance-left:9pt;mso-wrap-distance-top:0;mso-wrap-distance-right:9pt;mso-wrap-distance-bottom:0;mso-position-horizontal:absolute;mso-position-horizontal-relative:text;mso-position-vertical:absolute;mso-position-vertical-relative:text;mso-width-percent:0;mso-height-percent:0;mso-width-relative:margin;mso-height-relative:margin;v-text-anchor:middle" arcsize="10923f" o:gfxdata="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" fillcolor="#f4b083 [1941]" strokecolor="#1f3763 [1604]" strokeweight="1pt">
-                <v:stroke joinstyle="miter"/>
-                <v:textbox>
-                  <w:txbxContent>
-                    <w:p>
-                      <w:pPr>
-                        <w:jc w:val="center"/>
-                      </w:pPr>
-                      <w:proofErr w:type="spellStart"/>
-                      <w:r>
-                        <w:t>firstState</w:t>
-                      </w:r>
-                      <w:proofErr w:type="spellEnd"/>
-                    </w:p>
-                    <w:p>
-                      <w:pPr>
-                        <w:jc w:val="center"/>
-                      </w:pPr>
-                      <w:proofErr w:type="spellStart"/>
-                      <w:r>
-                        <w:t>secondState</w:t>
-                      </w:r>
-                      <w:proofErr w:type="spellEnd"/>
-                    </w:p>
-                    <w:p>
-                      <w:pPr>
-                        <w:jc w:val="center"/>
-                      </w:pPr>
-                      <w:proofErr w:type="spellStart"/>
-                      <w:r>
-                        <w:t>thirdState</w:t>
-                      </w:r>
-                      <w:proofErr w:type="spellEnd"/>
-                    </w:p>
-                  </w:txbxContent>
-                </v:textbox>
-              </v:roundrect>
-            </w:pict>
-          </mc:Fallback>
-        </mc:AlternateContent>
-      </w:r>
-      <w:r>
-        <w:rPr>
-          <w:noProof/>
-        </w:rPr>
-        <mc:AlternateContent>
-          <mc:Choice Requires="wps">
-            <w:drawing>
-              <wp:anchor distT="0" distB="0" distL="114300" distR="114300" simplePos="0" relativeHeight="251689984" behindDoc="0" locked="0" layoutInCell="1" allowOverlap="1" wp14:anchorId="09323405" wp14:editId="44C87723">
+              <wp:anchor distT="0" distB="0" distL="114300" distR="114300" simplePos="0" relativeHeight="251689984" behindDoc="0" locked="0" layoutInCell="1" allowOverlap="1" wp14:anchorId="09323405" wp14:editId="2DB9F102">
                 <wp:simplePos x="0" y="0"/>
                 <wp:positionH relativeFrom="column">
                   <wp:posOffset>1824567</wp:posOffset>
@@ -1273,7 +1675,7 @@
           </mc:Choice>
           <mc:Fallback>
             <w:pict>
-              <v:shape w14:anchorId="4DB07884" id="Straight Arrow Connector 27" o:spid="_x0000_s1026" type="#_x0000_t32" style="position:absolute;margin-left:143.65pt;margin-top:-15pt;width:0;height:15pt;flip:y;z-index:251689984;visibility:visible;mso-wrap-style:square;mso-wrap-distance-left:9pt;mso-wrap-distance-top:0;mso-wrap-distance-right:9pt;mso-wrap-distance-bottom:0;mso-position-horizontal:absolute;mso-position-horizontal-relative:text;mso-position-vertical:absolute;mso-position-vertical-relative:text" o:gfxdata="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" strokecolor="#4472c4 [3204]" strokeweight=".5pt">
+              <v:shape w14:anchorId="2C917C09" id="Straight Arrow Connector 27" o:spid="_x0000_s1026" type="#_x0000_t32" style="position:absolute;margin-left:143.65pt;margin-top:-15pt;width:0;height:15pt;flip:y;z-index:251689984;visibility:visible;mso-wrap-style:square;mso-wrap-distance-left:9pt;mso-wrap-distance-top:0;mso-wrap-distance-right:9pt;mso-wrap-distance-bottom:0;mso-position-horizontal:absolute;mso-position-horizontal-relative:text;mso-position-vertical:absolute;mso-position-vertical-relative:text" o:gfxdata="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" strokecolor="#4472c4 [3204]" strokeweight=".5pt">
                 <v:stroke endarrow="block" joinstyle="miter"/>
               </v:shape>
             </w:pict>
@@ -1355,7 +1757,7 @@
           </mc:Choice>
           <mc:Fallback>
             <w:pict>
-              <v:shape w14:anchorId="7F15AC51" id="Text Box 26" o:spid="_x0000_s1032" type="#_x0000_t202" style="position:absolute;margin-left:94.35pt;margin-top:-43.35pt;width:78.35pt;height:39.35pt;z-index:251688960;visibility:visible;mso-wrap-style:square;mso-width-percent:0;mso-wrap-distance-left:9pt;mso-wrap-distance-top:0;mso-wrap-distance-right:9pt;mso-wrap-distance-bottom:0;mso-position-horizontal:absolute;mso-position-horizontal-relative:text;mso-position-vertical:absolute;mso-position-vertical-relative:text;mso-width-percent:0;mso-width-relative:margin;v-text-anchor:top" o:gfxdata="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" fillcolor="white [3201]" strokeweight=".5pt">
+              <v:shape w14:anchorId="7F15AC51" id="Text Box 26" o:spid="_x0000_s1034" type="#_x0000_t202" style="position:absolute;margin-left:94.35pt;margin-top:-43.35pt;width:78.35pt;height:39.35pt;z-index:251688960;visibility:visible;mso-wrap-style:square;mso-width-percent:0;mso-wrap-distance-left:9pt;mso-wrap-distance-top:0;mso-wrap-distance-right:9pt;mso-wrap-distance-bottom:0;mso-position-horizontal:absolute;mso-position-horizontal-relative:text;mso-position-vertical:absolute;mso-position-vertical-relative:text;mso-width-percent:0;mso-width-relative:margin;v-text-anchor:top" o:gfxdata="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" fillcolor="white [3201]" strokeweight=".5pt">
                 <v:textbox>
                   <w:txbxContent>
                     <w:p>
@@ -1694,7 +2096,7 @@
           </mc:Choice>
           <mc:Fallback>
             <w:pict>
-              <v:roundrect w14:anchorId="0C558554" id="Rectangle: Rounded Corners 22" o:spid="_x0000_s1033" style="position:absolute;margin-left:224pt;margin-top:-40.35pt;width:70.65pt;height:151pt;z-index:251684864;visibility:visible;mso-wrap-style:square;mso-width-percent:0;mso-height-percent:0;mso-wrap-distance-left:9pt;mso-wrap-distance-top:0;mso-wrap-distance-right:9pt;mso-wrap-distance-bottom:0;mso-position-horizontal:absolute;mso-position-horizontal-relative:text;mso-position-vertical:absolute;mso-position-vertical-relative:text;mso-width-percent:0;mso-height-percent:0;mso-width-relative:margin;mso-height-relative:margin;v-text-anchor:middle" arcsize="10923f" o:gfxdata="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" fillcolor="#f4b083 [1941]" strokecolor="#1f3763 [1604]" strokeweight="1pt">
+              <v:roundrect w14:anchorId="0C558554" id="Rectangle: Rounded Corners 22" o:spid="_x0000_s1035" style="position:absolute;margin-left:224pt;margin-top:-40.35pt;width:70.65pt;height:151pt;z-index:251684864;visibility:visible;mso-wrap-style:square;mso-width-percent:0;mso-height-percent:0;mso-wrap-distance-left:9pt;mso-wrap-distance-top:0;mso-wrap-distance-right:9pt;mso-wrap-distance-bottom:0;mso-position-horizontal:absolute;mso-position-horizontal-relative:text;mso-position-vertical:absolute;mso-position-vertical-relative:text;mso-width-percent:0;mso-height-percent:0;mso-width-relative:margin;mso-height-relative:margin;v-text-anchor:middle" arcsize="10923f" o:gfxdata="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" fillcolor="#f4b083 [1941]" strokecolor="#1f3763 [1604]" strokeweight="1pt">
                 <v:stroke joinstyle="miter"/>
                 <v:textbox>
                   <w:txbxContent>
@@ -1811,7 +2213,7 @@
         <mc:AlternateContent>
           <mc:Choice Requires="wps">
             <w:drawing>
-              <wp:anchor distT="0" distB="0" distL="114300" distR="114300" simplePos="0" relativeHeight="251682816" behindDoc="0" locked="0" layoutInCell="1" allowOverlap="1" wp14:anchorId="6A69F063" wp14:editId="5B94C16A">
+              <wp:anchor distT="0" distB="0" distL="114300" distR="114300" simplePos="0" relativeHeight="251682816" behindDoc="0" locked="0" layoutInCell="1" allowOverlap="1" wp14:anchorId="6A69F063" wp14:editId="585644D4">
                 <wp:simplePos x="0" y="0"/>
                 <wp:positionH relativeFrom="column">
                   <wp:posOffset>567267</wp:posOffset>
@@ -1866,112 +2268,8 @@
           </mc:Choice>
           <mc:Fallback>
             <w:pict>
-              <v:shape w14:anchorId="51B20BD3" id="Straight Arrow Connector 20" o:spid="_x0000_s1026" type="#_x0000_t32" style="position:absolute;margin-left:44.65pt;margin-top:12pt;width:28pt;height:.35pt;z-index:251682816;visibility:visible;mso-wrap-style:square;mso-wrap-distance-left:9pt;mso-wrap-distance-top:0;mso-wrap-distance-right:9pt;mso-wrap-distance-bottom:0;mso-position-horizontal:absolute;mso-position-horizontal-relative:text;mso-position-vertical:absolute;mso-position-vertical-relative:text" o:gfxdata="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" strokecolor="black [3213]" strokeweight=".5pt">
+              <v:shape w14:anchorId="09AB41A4" id="Straight Arrow Connector 20" o:spid="_x0000_s1026" type="#_x0000_t32" style="position:absolute;margin-left:44.65pt;margin-top:12pt;width:28pt;height:.35pt;z-index:251682816;visibility:visible;mso-wrap-style:square;mso-wrap-distance-left:9pt;mso-wrap-distance-top:0;mso-wrap-distance-right:9pt;mso-wrap-distance-bottom:0;mso-position-horizontal:absolute;mso-position-horizontal-relative:text;mso-position-vertical:absolute;mso-position-vertical-relative:text" o:gfxdata="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" strokecolor="black [3213]" strokeweight=".5pt">
                 <v:stroke endarrow="block" joinstyle="miter"/>
-              </v:shape>
-            </w:pict>
-          </mc:Fallback>
-        </mc:AlternateContent>
-      </w:r>
-      <w:r>
-        <w:rPr>
-          <w:noProof/>
-        </w:rPr>
-        <mc:AlternateContent>
-          <mc:Choice Requires="wps">
-            <w:drawing>
-              <wp:anchor distT="0" distB="0" distL="114300" distR="114300" simplePos="0" relativeHeight="251679744" behindDoc="0" locked="0" layoutInCell="1" allowOverlap="1" wp14:anchorId="3724D8A2" wp14:editId="5C2E21A3">
-                <wp:simplePos x="0" y="0"/>
-                <wp:positionH relativeFrom="column">
-                  <wp:posOffset>914400</wp:posOffset>
-                </wp:positionH>
-                <wp:positionV relativeFrom="paragraph">
-                  <wp:posOffset>212</wp:posOffset>
-                </wp:positionV>
-                <wp:extent cx="1625600" cy="346710"/>
-                <wp:effectExtent l="0" t="0" r="12700" b="15240"/>
-                <wp:wrapNone/>
-                <wp:docPr id="17" name="Text Box 17"/>
-                <wp:cNvGraphicFramePr/>
-                <a:graphic xmlns:a="http://schemas.openxmlformats.org/drawingml/2006/main">
-                  <a:graphicData uri="http://schemas.microsoft.com/office/word/2010/wordprocessingShape">
-                    <wps:wsp>
-                      <wps:cNvSpPr txBox="1"/>
-                      <wps:spPr>
-                        <a:xfrm>
-                          <a:off x="0" y="0"/>
-                          <a:ext cx="1625600" cy="346710"/>
-                        </a:xfrm>
-                        <a:prstGeom prst="rect">
-                          <a:avLst/>
-                        </a:prstGeom>
-                        <a:solidFill>
-                          <a:schemeClr val="lt1"/>
-                        </a:solidFill>
-                        <a:ln w="6350">
-                          <a:solidFill>
-                            <a:prstClr val="black"/>
-                          </a:solidFill>
-                        </a:ln>
-                      </wps:spPr>
-                      <wps:txbx>
-                        <w:txbxContent>
-                          <w:p>
-                            <w:r>
-                              <w:t>{type: ’</w:t>
-                            </w:r>
-                            <w:r>
-                              <w:t>de</w:t>
-                            </w:r>
-                            <w:r>
-                              <w:t>crease’</w:t>
-                            </w:r>
-                            <w:proofErr w:type="gramStart"/>
-                            <w:r>
-                              <w:t>, }</w:t>
-                            </w:r>
-                            <w:proofErr w:type="gramEnd"/>
-                          </w:p>
-                        </w:txbxContent>
-                      </wps:txbx>
-                      <wps:bodyPr rot="0" spcFirstLastPara="0" vertOverflow="overflow" horzOverflow="overflow" vert="horz" wrap="square" lIns="91440" tIns="45720" rIns="91440" bIns="45720" numCol="1" spcCol="0" rtlCol="0" fromWordArt="0" anchor="t" anchorCtr="0" forceAA="0" compatLnSpc="1">
-                        <a:prstTxWarp prst="textNoShape">
-                          <a:avLst/>
-                        </a:prstTxWarp>
-                        <a:noAutofit/>
-                      </wps:bodyPr>
-                    </wps:wsp>
-                  </a:graphicData>
-                </a:graphic>
-                <wp14:sizeRelH relativeFrom="margin">
-                  <wp14:pctWidth>0</wp14:pctWidth>
-                </wp14:sizeRelH>
-              </wp:anchor>
-            </w:drawing>
-          </mc:Choice>
-          <mc:Fallback>
-            <w:pict>
-              <v:shape w14:anchorId="3724D8A2" id="Text Box 17" o:spid="_x0000_s1034" type="#_x0000_t202" style="position:absolute;margin-left:1in;margin-top:0;width:128pt;height:27.3pt;z-index:251679744;visibility:visible;mso-wrap-style:square;mso-width-percent:0;mso-wrap-distance-left:9pt;mso-wrap-distance-top:0;mso-wrap-distance-right:9pt;mso-wrap-distance-bottom:0;mso-position-horizontal:absolute;mso-position-horizontal-relative:text;mso-position-vertical:absolute;mso-position-vertical-relative:text;mso-width-percent:0;mso-width-relative:margin;v-text-anchor:top" o:gfxdata="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" fillcolor="white [3201]" strokeweight=".5pt">
-                <v:textbox>
-                  <w:txbxContent>
-                    <w:p>
-                      <w:r>
-                        <w:t>{type: ’</w:t>
-                      </w:r>
-                      <w:r>
-                        <w:t>de</w:t>
-                      </w:r>
-                      <w:r>
-                        <w:t>crease’</w:t>
-                      </w:r>
-                      <w:proofErr w:type="gramStart"/>
-                      <w:r>
-                        <w:t>, }</w:t>
-                      </w:r>
-                      <w:proofErr w:type="gramEnd"/>
-                    </w:p>
-                  </w:txbxContent>
-                </v:textbox>
               </v:shape>
             </w:pict>
           </mc:Fallback>
@@ -2208,7 +2506,7 @@
         <mc:AlternateContent>
           <mc:Choice Requires="wps">
             <w:drawing>
-              <wp:anchor distT="0" distB="0" distL="114300" distR="114300" simplePos="0" relativeHeight="251677696" behindDoc="0" locked="0" layoutInCell="1" allowOverlap="1" wp14:anchorId="72BA5DFF" wp14:editId="09FA54FE">
+              <wp:anchor distT="0" distB="0" distL="114300" distR="114300" simplePos="0" relativeHeight="251677696" behindDoc="0" locked="0" layoutInCell="1" allowOverlap="1" wp14:anchorId="72BA5DFF" wp14:editId="214D7A03">
                 <wp:simplePos x="0" y="0"/>
                 <wp:positionH relativeFrom="column">
                   <wp:posOffset>169333</wp:posOffset>
@@ -2268,85 +2566,9 @@
           </mc:Choice>
           <mc:Fallback>
             <w:pict>
-              <v:line w14:anchorId="7829F4BA" id="Straight Connector 15" o:spid="_x0000_s1026" style="position:absolute;flip:y;z-index:251677696;visibility:visible;mso-wrap-style:square;mso-width-percent:0;mso-height-percent:0;mso-wrap-distance-left:9pt;mso-wrap-distance-top:0;mso-wrap-distance-right:9pt;mso-wrap-distance-bottom:0;mso-position-horizontal:absolute;mso-position-horizontal-relative:text;mso-position-vertical:absolute;mso-position-vertical-relative:text;mso-width-percent:0;mso-height-percent:0;mso-width-relative:margin;mso-height-relative:margin" from="13.35pt,-57pt" to="451.7pt,-56.35pt" o:gfxdata="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" strokecolor="black [3213]" strokeweight=".5pt">
+              <v:line w14:anchorId="2A45F896" id="Straight Connector 15" o:spid="_x0000_s1026" style="position:absolute;flip:y;z-index:251677696;visibility:visible;mso-wrap-style:square;mso-width-percent:0;mso-height-percent:0;mso-wrap-distance-left:9pt;mso-wrap-distance-top:0;mso-wrap-distance-right:9pt;mso-wrap-distance-bottom:0;mso-position-horizontal:absolute;mso-position-horizontal-relative:text;mso-position-vertical:absolute;mso-position-vertical-relative:text;mso-width-percent:0;mso-height-percent:0;mso-width-relative:margin;mso-height-relative:margin" from="13.35pt,-57pt" to="451.7pt,-56.35pt" o:gfxdata="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" strokecolor="black [3213]" strokeweight=".5pt">
                 <v:stroke joinstyle="miter"/>
               </v:line>
-            </w:pict>
-          </mc:Fallback>
-        </mc:AlternateContent>
-      </w:r>
-      <w:r>
-        <w:rPr>
-          <w:noProof/>
-        </w:rPr>
-        <mc:AlternateContent>
-          <mc:Choice Requires="wps">
-            <w:drawing>
-              <wp:anchor distT="0" distB="0" distL="114300" distR="114300" simplePos="0" relativeHeight="251659264" behindDoc="0" locked="0" layoutInCell="1" allowOverlap="1" wp14:anchorId="5C9520A8" wp14:editId="392A1202">
-                <wp:simplePos x="0" y="0"/>
-                <wp:positionH relativeFrom="column">
-                  <wp:posOffset>2404533</wp:posOffset>
-                </wp:positionH>
-                <wp:positionV relativeFrom="paragraph">
-                  <wp:posOffset>-694267</wp:posOffset>
-                </wp:positionV>
-                <wp:extent cx="4029710" cy="2565400"/>
-                <wp:effectExtent l="0" t="0" r="27940" b="25400"/>
-                <wp:wrapNone/>
-                <wp:docPr id="1" name="Rectangle: Rounded Corners 1"/>
-                <wp:cNvGraphicFramePr/>
-                <a:graphic xmlns:a="http://schemas.openxmlformats.org/drawingml/2006/main">
-                  <a:graphicData uri="http://schemas.microsoft.com/office/word/2010/wordprocessingShape">
-                    <wps:wsp>
-                      <wps:cNvSpPr/>
-                      <wps:spPr>
-                        <a:xfrm>
-                          <a:off x="0" y="0"/>
-                          <a:ext cx="4029710" cy="2565400"/>
-                        </a:xfrm>
-                        <a:prstGeom prst="roundRect">
-                          <a:avLst/>
-                        </a:prstGeom>
-                      </wps:spPr>
-                      <wps:style>
-                        <a:lnRef idx="2">
-                          <a:schemeClr val="accent1">
-                            <a:shade val="50000"/>
-                          </a:schemeClr>
-                        </a:lnRef>
-                        <a:fillRef idx="1">
-                          <a:schemeClr val="accent1"/>
-                        </a:fillRef>
-                        <a:effectRef idx="0">
-                          <a:schemeClr val="accent1"/>
-                        </a:effectRef>
-                        <a:fontRef idx="minor">
-                          <a:schemeClr val="lt1"/>
-                        </a:fontRef>
-                      </wps:style>
-                      <wps:bodyPr rot="0" spcFirstLastPara="0" vertOverflow="overflow" horzOverflow="overflow" vert="horz" wrap="square" lIns="91440" tIns="45720" rIns="91440" bIns="45720" numCol="1" spcCol="0" rtlCol="0" fromWordArt="0" anchor="ctr" anchorCtr="0" forceAA="0" compatLnSpc="1">
-                        <a:prstTxWarp prst="textNoShape">
-                          <a:avLst/>
-                        </a:prstTxWarp>
-                        <a:noAutofit/>
-                      </wps:bodyPr>
-                    </wps:wsp>
-                  </a:graphicData>
-                </a:graphic>
-                <wp14:sizeRelH relativeFrom="margin">
-                  <wp14:pctWidth>0</wp14:pctWidth>
-                </wp14:sizeRelH>
-                <wp14:sizeRelV relativeFrom="margin">
-                  <wp14:pctHeight>0</wp14:pctHeight>
-                </wp14:sizeRelV>
-              </wp:anchor>
-            </w:drawing>
-          </mc:Choice>
-          <mc:Fallback>
-            <w:pict>
-              <v:roundrect w14:anchorId="0D4F0F0D" id="Rectangle: Rounded Corners 1" o:spid="_x0000_s1026" style="position:absolute;margin-left:189.35pt;margin-top:-54.65pt;width:317.3pt;height:202pt;z-index:251659264;visibility:visible;mso-wrap-style:square;mso-width-percent:0;mso-height-percent:0;mso-wrap-distance-left:9pt;mso-wrap-distance-top:0;mso-wrap-distance-right:9pt;mso-wrap-distance-bottom:0;mso-position-horizontal:absolute;mso-position-horizontal-relative:text;mso-position-vertical:absolute;mso-position-vertical-relative:text;mso-width-percent:0;mso-height-percent:0;mso-width-relative:margin;mso-height-relative:margin;v-text-anchor:middle" arcsize="10923f" o:gfxdata="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" fillcolor="#4472c4 [3204]" strokecolor="#1f3763 [1604]" strokeweight="1pt">
-                <v:stroke joinstyle="miter"/>
-              </v:roundrect>
             </w:pict>
           </mc:Fallback>
         </mc:AlternateContent>
@@ -2884,10 +3106,7 @@
                         <w:txbxContent>
                           <w:p>
                             <w:r>
-                              <w:t>Reducer</w:t>
-                            </w:r>
-                            <w:r>
-                              <w:t>3</w:t>
+                              <w:t>Reducer3</w:t>
                             </w:r>
                           </w:p>
                         </w:txbxContent>
@@ -2906,15 +3125,12 @@
           </mc:Choice>
           <mc:Fallback>
             <w:pict>
-              <v:shape w14:anchorId="6BA06C31" id="Text Box 7" o:spid="_x0000_s1035" type="#_x0000_t202" style="position:absolute;margin-left:315.65pt;margin-top:71.3pt;width:79pt;height:43.35pt;z-index:251669504;visibility:visible;mso-wrap-style:square;mso-wrap-distance-left:9pt;mso-wrap-distance-top:0;mso-wrap-distance-right:9pt;mso-wrap-distance-bottom:0;mso-position-horizontal:absolute;mso-position-horizontal-relative:text;mso-position-vertical:absolute;mso-position-vertical-relative:text;v-text-anchor:top" o:gfxdata="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" fillcolor="#7b7b7b [2406]" strokeweight=".5pt">
+              <v:shape w14:anchorId="6BA06C31" id="Text Box 7" o:spid="_x0000_s1036" type="#_x0000_t202" style="position:absolute;margin-left:315.65pt;margin-top:71.3pt;width:79pt;height:43.35pt;z-index:251669504;visibility:visible;mso-wrap-style:square;mso-wrap-distance-left:9pt;mso-wrap-distance-top:0;mso-wrap-distance-right:9pt;mso-wrap-distance-bottom:0;mso-position-horizontal:absolute;mso-position-horizontal-relative:text;mso-position-vertical:absolute;mso-position-vertical-relative:text;v-text-anchor:top" o:gfxdata="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" fillcolor="#7b7b7b [2406]" strokeweight=".5pt">
                 <v:textbox>
                   <w:txbxContent>
                     <w:p>
                       <w:r>
-                        <w:t>Reducer</w:t>
-                      </w:r>
-                      <w:r>
-                        <w:t>3</w:t>
+                        <w:t>Reducer3</w:t>
                       </w:r>
                     </w:p>
                   </w:txbxContent>
@@ -2971,10 +3187,7 @@
                         <w:txbxContent>
                           <w:p>
                             <w:r>
-                              <w:t>Reducer</w:t>
-                            </w:r>
-                            <w:r>
-                              <w:t>2</w:t>
+                              <w:t>Reducer2</w:t>
                             </w:r>
                           </w:p>
                         </w:txbxContent>
@@ -2993,15 +3206,12 @@
           </mc:Choice>
           <mc:Fallback>
             <w:pict>
-              <v:shape w14:anchorId="695A8360" id="Text Box 6" o:spid="_x0000_s1036" type="#_x0000_t202" style="position:absolute;margin-left:312pt;margin-top:14.35pt;width:79pt;height:43.35pt;z-index:251667456;visibility:visible;mso-wrap-style:square;mso-wrap-distance-left:9pt;mso-wrap-distance-top:0;mso-wrap-distance-right:9pt;mso-wrap-distance-bottom:0;mso-position-horizontal:absolute;mso-position-horizontal-relative:text;mso-position-vertical:absolute;mso-position-vertical-relative:text;v-text-anchor:top" o:gfxdata="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" fillcolor="#7b7b7b [2406]" strokeweight=".5pt">
+              <v:shape w14:anchorId="695A8360" id="Text Box 6" o:spid="_x0000_s1037" type="#_x0000_t202" style="position:absolute;margin-left:312pt;margin-top:14.35pt;width:79pt;height:43.35pt;z-index:251667456;visibility:visible;mso-wrap-style:square;mso-wrap-distance-left:9pt;mso-wrap-distance-top:0;mso-wrap-distance-right:9pt;mso-wrap-distance-bottom:0;mso-position-horizontal:absolute;mso-position-horizontal-relative:text;mso-position-vertical:absolute;mso-position-vertical-relative:text;v-text-anchor:top" o:gfxdata="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" fillcolor="#7b7b7b [2406]" strokeweight=".5pt">
                 <v:textbox>
                   <w:txbxContent>
                     <w:p>
                       <w:r>
-                        <w:t>Reducer</w:t>
-                      </w:r>
-                      <w:r>
-                        <w:t>2</w:t>
+                        <w:t>Reducer2</w:t>
                       </w:r>
                     </w:p>
                   </w:txbxContent>
@@ -3090,7 +3300,7 @@
           </mc:Choice>
           <mc:Fallback>
             <w:pict>
-              <v:shape w14:anchorId="6304967B" id="Text Box 5" o:spid="_x0000_s1037" type="#_x0000_t202" style="position:absolute;margin-left:311.65pt;margin-top:-39.35pt;width:79pt;height:43.35pt;z-index:251665408;visibility:visible;mso-wrap-style:square;mso-wrap-distance-left:9pt;mso-wrap-distance-top:0;mso-wrap-distance-right:9pt;mso-wrap-distance-bottom:0;mso-position-horizontal:absolute;mso-position-horizontal-relative:text;mso-position-vertical:absolute;mso-position-vertical-relative:text;v-text-anchor:top" o:gfxdata="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" fillcolor="#7b7b7b [2406]" strokeweight=".5pt">
+              <v:shape w14:anchorId="6304967B" id="Text Box 5" o:spid="_x0000_s1038" type="#_x0000_t202" style="position:absolute;margin-left:311.65pt;margin-top:-39.35pt;width:79pt;height:43.35pt;z-index:251665408;visibility:visible;mso-wrap-style:square;mso-wrap-distance-left:9pt;mso-wrap-distance-top:0;mso-wrap-distance-right:9pt;mso-wrap-distance-bottom:0;mso-position-horizontal:absolute;mso-position-horizontal-relative:text;mso-position-vertical:absolute;mso-position-vertical-relative:text;v-text-anchor:top" o:gfxdata="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" fillcolor="#7b7b7b [2406]" strokeweight=".5pt">
                 <v:textbox>
                   <w:txbxContent>
                     <w:p>
@@ -3199,7 +3409,7 @@
           </mc:Choice>
           <mc:Fallback>
             <w:pict>
-              <v:rect w14:anchorId="3506A443" id="Rectangle 4" o:spid="_x0000_s1038" style="position:absolute;margin-left:413.65pt;margin-top:66.3pt;width:81.35pt;height:53.65pt;z-index:251664384;visibility:visible;mso-wrap-style:square;mso-wrap-distance-left:9pt;mso-wrap-distance-top:0;mso-wrap-distance-right:9pt;mso-wrap-distance-bottom:0;mso-position-horizontal:absolute;mso-position-horizontal-relative:text;mso-position-vertical:absolute;mso-position-vertical-relative:text;v-text-anchor:middle" o:gfxdata="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" fillcolor="#f7caac [1301]" strokecolor="#1f3763 [1604]" strokeweight="1pt">
+              <v:rect w14:anchorId="3506A443" id="Rectangle 4" o:spid="_x0000_s1039" style="position:absolute;margin-left:413.65pt;margin-top:66.3pt;width:81.35pt;height:53.65pt;z-index:251664384;visibility:visible;mso-wrap-style:square;mso-wrap-distance-left:9pt;mso-wrap-distance-top:0;mso-wrap-distance-right:9pt;mso-wrap-distance-bottom:0;mso-position-horizontal:absolute;mso-position-horizontal-relative:text;mso-position-vertical:absolute;mso-position-vertical-relative:text;v-text-anchor:middle" o:gfxdata="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" fillcolor="#f7caac [1301]" strokecolor="#1f3763 [1604]" strokeweight="1pt">
                 <v:textbox>
                   <w:txbxContent>
                     <w:p>
@@ -3298,7 +3508,7 @@
           </mc:Choice>
           <mc:Fallback>
             <w:pict>
-              <v:rect w14:anchorId="160115A6" id="Rectangle 3" o:spid="_x0000_s1039" style="position:absolute;margin-left:413.65pt;margin-top:10.35pt;width:81.35pt;height:53.65pt;z-index:251662336;visibility:visible;mso-wrap-style:square;mso-wrap-distance-left:9pt;mso-wrap-distance-top:0;mso-wrap-distance-right:9pt;mso-wrap-distance-bottom:0;mso-position-horizontal:absolute;mso-position-horizontal-relative:text;mso-position-vertical:absolute;mso-position-vertical-relative:text;v-text-anchor:middle" o:gfxdata="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" fillcolor="#f7caac [1301]" strokecolor="#1f3763 [1604]" strokeweight="1pt">
+              <v:rect w14:anchorId="160115A6" id="Rectangle 3" o:spid="_x0000_s1040" style="position:absolute;margin-left:413.65pt;margin-top:10.35pt;width:81.35pt;height:53.65pt;z-index:251662336;visibility:visible;mso-wrap-style:square;mso-wrap-distance-left:9pt;mso-wrap-distance-top:0;mso-wrap-distance-right:9pt;mso-wrap-distance-bottom:0;mso-position-horizontal:absolute;mso-position-horizontal-relative:text;mso-position-vertical:absolute;mso-position-vertical-relative:text;v-text-anchor:middle" o:gfxdata="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" fillcolor="#f7caac [1301]" strokecolor="#1f3763 [1604]" strokeweight="1pt">
                 <v:textbox>
                   <w:txbxContent>
                     <w:p>
@@ -3378,8 +3588,13 @@
                               <w:jc w:val="center"/>
                             </w:pPr>
                             <w:r>
-                              <w:t>Counter: 0</w:t>
+                              <w:t>Counte</w:t>
                             </w:r>
+                            <w:bookmarkStart w:id="0" w:name="_GoBack"/>
+                            <w:r>
+                              <w:t>r: 0</w:t>
+                            </w:r>
+                            <w:bookmarkEnd w:id="0"/>
                           </w:p>
                         </w:txbxContent>
                       </wps:txbx>
@@ -3397,7 +3612,7 @@
           </mc:Choice>
           <mc:Fallback>
             <w:pict>
-              <v:rect w14:anchorId="54B9C272" id="Rectangle 2" o:spid="_x0000_s1040" style="position:absolute;margin-left:413pt;margin-top:-45pt;width:81.35pt;height:53.65pt;z-index:251660288;visibility:visible;mso-wrap-style:square;mso-wrap-distance-left:9pt;mso-wrap-distance-top:0;mso-wrap-distance-right:9pt;mso-wrap-distance-bottom:0;mso-position-horizontal:absolute;mso-position-horizontal-relative:text;mso-position-vertical:absolute;mso-position-vertical-relative:text;v-text-anchor:middle" o:gfxdata="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" fillcolor="#f7caac [1301]" strokecolor="#1f3763 [1604]" strokeweight="1pt">
+              <v:rect w14:anchorId="54B9C272" id="Rectangle 2" o:spid="_x0000_s1041" style="position:absolute;margin-left:413pt;margin-top:-45pt;width:81.35pt;height:53.65pt;z-index:251660288;visibility:visible;mso-wrap-style:square;mso-wrap-distance-left:9pt;mso-wrap-distance-top:0;mso-wrap-distance-right:9pt;mso-wrap-distance-bottom:0;mso-position-horizontal:absolute;mso-position-horizontal-relative:text;mso-position-vertical:absolute;mso-position-vertical-relative:text;v-text-anchor:middle" o:gfxdata="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" fillcolor="#f7caac [1301]" strokecolor="#1f3763 [1604]" strokeweight="1pt">
                 <v:textbox>
                   <w:txbxContent>
                     <w:p>
@@ -3405,8 +3620,13 @@
                         <w:jc w:val="center"/>
                       </w:pPr>
                       <w:r>
-                        <w:t>Counter: 0</w:t>
+                        <w:t>Counte</w:t>
                       </w:r>
+                      <w:bookmarkStart w:id="1" w:name="_GoBack"/>
+                      <w:r>
+                        <w:t>r: 0</w:t>
+                      </w:r>
+                      <w:bookmarkEnd w:id="1"/>
                     </w:p>
                   </w:txbxContent>
                 </v:textbox>
@@ -3823,7 +4043,7 @@
   <w:style w:type="paragraph" w:default="1" w:styleId="Normal">
     <w:name w:val="Normal"/>
     <w:qFormat/>
-    <w:rsid w:val="00BF23A0"/>
+    <w:rsid w:val="003A170B"/>
   </w:style>
   <w:style w:type="character" w:default="1" w:styleId="DefaultParagraphFont">
     <w:name w:val="Default Paragraph Font"/>

</xml_diff>